<commit_message>
added room-desc, users can now book rooms
</commit_message>
<xml_diff>
--- a/dseifert-booth_assignment4-report.docx
+++ b/dseifert-booth_assignment4-report.docx
@@ -14,7 +14,7 @@
     <w:p>
       <w:r>
         <w:pict w14:anchorId="75548E57">
-          <v:rect id="_x0000_i1025" style="width:0;height:1.5pt" o:hralign="center" o:hrstd="t" o:hr="t" fillcolor="#a0a0a0" stroked="f"/>
+          <v:rect id="_x0000_i1027" style="width:0;height:1.5pt" o:hralign="center" o:hrstd="t" o:hr="t" fillcolor="#a0a0a0" stroked="f"/>
         </w:pict>
       </w:r>
     </w:p>
@@ -40,7 +40,7 @@
       </w:pPr>
       <w:r>
         <w:pict w14:anchorId="55E931F6">
-          <v:rect id="_x0000_i1026" style="width:0;height:1.5pt" o:hralign="center" o:hrstd="t" o:hr="t" fillcolor="#a0a0a0" stroked="f"/>
+          <v:rect id="_x0000_i1028" style="width:0;height:1.5pt" o:hralign="center" o:hrstd="t" o:hr="t" fillcolor="#a0a0a0" stroked="f"/>
         </w:pict>
       </w:r>
     </w:p>
@@ -182,7 +182,7 @@
       </w:pPr>
       <w:r>
         <w:pict w14:anchorId="7E6C585F">
-          <v:rect id="_x0000_i1027" style="width:0;height:1.5pt" o:hralign="center" o:hrstd="t" o:hr="t" fillcolor="#a0a0a0" stroked="f"/>
+          <v:rect id="_x0000_i1029" style="width:0;height:1.5pt" o:hralign="center" o:hrstd="t" o:hr="t" fillcolor="#a0a0a0" stroked="f"/>
         </w:pict>
       </w:r>
     </w:p>
@@ -215,7 +215,7 @@
       </w:pPr>
       <w:r>
         <w:pict w14:anchorId="7EF79A09">
-          <v:rect id="_x0000_i1028" style="width:0;height:1.5pt" o:hralign="center" o:hrstd="t" o:hr="t" fillcolor="#a0a0a0" stroked="f"/>
+          <v:rect id="_x0000_i1030" style="width:0;height:1.5pt" o:hralign="center" o:hrstd="t" o:hr="t" fillcolor="#a0a0a0" stroked="f"/>
         </w:pict>
       </w:r>
     </w:p>
@@ -246,7 +246,7 @@
       </w:pPr>
       <w:r>
         <w:pict w14:anchorId="201EF398">
-          <v:rect id="_x0000_i1029" style="width:0;height:1.5pt" o:hralign="center" o:hrstd="t" o:hr="t" fillcolor="#a0a0a0" stroked="f"/>
+          <v:rect id="_x0000_i1031" style="width:0;height:1.5pt" o:hralign="center" o:hrstd="t" o:hr="t" fillcolor="#a0a0a0" stroked="f"/>
         </w:pict>
       </w:r>
     </w:p>
@@ -615,7 +615,7 @@
       </w:pPr>
       <w:r>
         <w:pict w14:anchorId="37CB6962">
-          <v:rect id="_x0000_i1030" style="width:0;height:1.5pt" o:hralign="center" o:hrstd="t" o:hr="t" fillcolor="#a0a0a0" stroked="f"/>
+          <v:rect id="_x0000_i1032" style="width:0;height:1.5pt" o:hralign="center" o:hrstd="t" o:hr="t" fillcolor="#a0a0a0" stroked="f"/>
         </w:pict>
       </w:r>
     </w:p>
@@ -641,7 +641,7 @@
       </w:pPr>
       <w:r>
         <w:pict w14:anchorId="248ED385">
-          <v:rect id="_x0000_i1031" style="width:0;height:1.5pt" o:hralign="center" o:hrstd="t" o:hr="t" fillcolor="#a0a0a0" stroked="f"/>
+          <v:rect id="_x0000_i1033" style="width:0;height:1.5pt" o:hralign="center" o:hrstd="t" o:hr="t" fillcolor="#a0a0a0" stroked="f"/>
         </w:pict>
       </w:r>
     </w:p>
@@ -671,7 +671,7 @@
       </w:pPr>
       <w:r>
         <w:pict w14:anchorId="7976D49D">
-          <v:rect id="_x0000_i1032" style="width:0;height:1.5pt" o:hralign="center" o:hrstd="t" o:hr="t" fillcolor="#a0a0a0" stroked="f"/>
+          <v:rect id="_x0000_i1034" style="width:0;height:1.5pt" o:hralign="center" o:hrstd="t" o:hr="t" fillcolor="#a0a0a0" stroked="f"/>
         </w:pict>
       </w:r>
     </w:p>
@@ -1387,7 +1387,7 @@
       </w:pPr>
       <w:r>
         <w:pict w14:anchorId="7A2C1584">
-          <v:rect id="_x0000_i1043" style="width:0;height:1.5pt" o:hralign="center" o:hrstd="t" o:hr="t" fillcolor="#a0a0a0" stroked="f"/>
+          <v:rect id="_x0000_i1038" style="width:0;height:1.5pt" o:hralign="center" o:hrstd="t" o:hr="t" fillcolor="#a0a0a0" stroked="f"/>
         </w:pict>
       </w:r>
     </w:p>
@@ -1413,7 +1413,7 @@
       </w:pPr>
       <w:r>
         <w:pict w14:anchorId="59E1C305">
-          <v:rect id="_x0000_i1044" style="width:0;height:1.5pt" o:hralign="center" o:hrstd="t" o:hr="t" fillcolor="#a0a0a0" stroked="f"/>
+          <v:rect id="_x0000_i1039" style="width:0;height:1.5pt" o:hralign="center" o:hrstd="t" o:hr="t" fillcolor="#a0a0a0" stroked="f"/>
         </w:pict>
       </w:r>
     </w:p>
@@ -1877,25 +1877,7 @@
           <w:szCs w:val="28"/>
           <w:lang w:val="fr-FR"/>
         </w:rPr>
-        <w:t xml:space="preserve"> to the Room </w:t>
-      </w:r>
-      <w:proofErr w:type="gramStart"/>
-      <w:r>
-        <w:rPr>
-          <w:sz w:val="28"/>
-          <w:szCs w:val="28"/>
-          <w:lang w:val="fr-FR"/>
-        </w:rPr>
-        <w:t>Listing</w:t>
-      </w:r>
-      <w:proofErr w:type="gramEnd"/>
-      <w:r>
-        <w:rPr>
-          <w:sz w:val="28"/>
-          <w:szCs w:val="28"/>
-          <w:lang w:val="fr-FR"/>
-        </w:rPr>
-        <w:t xml:space="preserve"> page and the Registration page, and at the top-right, </w:t>
+        <w:t xml:space="preserve"> to the Room Listing page and the Registration page, and at the top-right, </w:t>
       </w:r>
       <w:proofErr w:type="spellStart"/>
       <w:r>
@@ -2038,25 +2020,7 @@
           <w:szCs w:val="28"/>
           <w:lang w:val="fr-FR"/>
         </w:rPr>
-        <w:t xml:space="preserve"> </w:t>
-      </w:r>
-      <w:proofErr w:type="gramStart"/>
-      <w:r>
-        <w:rPr>
-          <w:sz w:val="28"/>
-          <w:szCs w:val="28"/>
-          <w:lang w:val="fr-FR"/>
-        </w:rPr>
-        <w:t>a</w:t>
-      </w:r>
-      <w:proofErr w:type="gramEnd"/>
-      <w:r>
-        <w:rPr>
-          <w:sz w:val="28"/>
-          <w:szCs w:val="28"/>
-          <w:lang w:val="fr-FR"/>
-        </w:rPr>
-        <w:t xml:space="preserve"> user </w:t>
+        <w:t xml:space="preserve"> a user </w:t>
       </w:r>
       <w:proofErr w:type="spellStart"/>
       <w:r>
@@ -2305,7 +2269,7 @@
       </w:pPr>
       <w:r>
         <w:pict w14:anchorId="70DDA1F1">
-          <v:rect id="_x0000_i1045" style="width:0;height:1.5pt" o:hralign="center" o:hrstd="t" o:hr="t" fillcolor="#a0a0a0" stroked="f"/>
+          <v:rect id="_x0000_i1040" style="width:0;height:1.5pt" o:hralign="center" o:hrstd="t" o:hr="t" fillcolor="#a0a0a0" stroked="f"/>
         </w:pict>
       </w:r>
     </w:p>
@@ -2319,7 +2283,7 @@
     <w:p>
       <w:r>
         <w:pict w14:anchorId="0593E54D">
-          <v:rect id="_x0000_i1050" style="width:0;height:1.5pt" o:hralign="center" o:bullet="t" o:hrstd="t" o:hr="t" fillcolor="#a0a0a0" stroked="f"/>
+          <v:rect id="_x0000_i1041" style="width:0;height:1.5pt" o:hralign="center" o:bullet="t" o:hrstd="t" o:hr="t" fillcolor="#a0a0a0" stroked="f"/>
         </w:pict>
       </w:r>
     </w:p>
@@ -2338,25 +2302,7 @@
           <w:szCs w:val="48"/>
           <w:lang w:val="fr-FR"/>
         </w:rPr>
-        <w:t xml:space="preserve">3. </w:t>
-      </w:r>
-      <w:proofErr w:type="gramStart"/>
-      <w:r>
-        <w:rPr>
-          <w:sz w:val="48"/>
-          <w:szCs w:val="48"/>
-          <w:lang w:val="fr-FR"/>
-        </w:rPr>
-        <w:t>Listing</w:t>
-      </w:r>
-      <w:proofErr w:type="gramEnd"/>
-      <w:r>
-        <w:rPr>
-          <w:sz w:val="48"/>
-          <w:szCs w:val="48"/>
-          <w:lang w:val="fr-FR"/>
-        </w:rPr>
-        <w:t xml:space="preserve"> Page</w:t>
+        <w:t>3. Listing Page</w:t>
       </w:r>
     </w:p>
     <w:p>
@@ -2367,7 +2313,7 @@
       </w:pPr>
       <w:r>
         <w:pict w14:anchorId="19BD89BC">
-          <v:rect id="_x0000_i1051" style="width:0;height:1.5pt" o:hralign="center" o:bullet="t" o:hrstd="t" o:hr="t" fillcolor="#a0a0a0" stroked="f"/>
+          <v:rect id="_x0000_i1042" style="width:0;height:1.5pt" o:hralign="center" o:bullet="t" o:hrstd="t" o:hr="t" fillcolor="#a0a0a0" stroked="f"/>
         </w:pict>
       </w:r>
     </w:p>
@@ -2390,10 +2336,10 @@
           <w:lang w:val="fr-FR"/>
         </w:rPr>
         <w:drawing>
-          <wp:inline distT="0" distB="0" distL="0" distR="0" wp14:anchorId="39DD7CA7" wp14:editId="0F90BE6A">
-            <wp:extent cx="4751722" cy="2028825"/>
-            <wp:effectExtent l="0" t="0" r="0" b="0"/>
-            <wp:docPr id="6" name="Picture 6"/>
+          <wp:inline distT="0" distB="0" distL="0" distR="0" wp14:anchorId="798E7167" wp14:editId="491CCA87">
+            <wp:extent cx="4702855" cy="2219325"/>
+            <wp:effectExtent l="0" t="0" r="2540" b="0"/>
+            <wp:docPr id="10" name="Picture 10"/>
             <wp:cNvGraphicFramePr>
               <a:graphicFrameLocks xmlns:a="http://schemas.openxmlformats.org/drawingml/2006/main" noChangeAspect="1"/>
             </wp:cNvGraphicFramePr>
@@ -2401,7 +2347,7 @@
               <a:graphicData uri="http://schemas.openxmlformats.org/drawingml/2006/picture">
                 <pic:pic xmlns:pic="http://schemas.openxmlformats.org/drawingml/2006/picture">
                   <pic:nvPicPr>
-                    <pic:cNvPr id="0" name="Picture 28"/>
+                    <pic:cNvPr id="0" name="Picture 38"/>
                     <pic:cNvPicPr>
                       <a:picLocks noChangeAspect="1" noChangeArrowheads="1"/>
                     </pic:cNvPicPr>
@@ -2422,7 +2368,7 @@
                   <pic:spPr bwMode="auto">
                     <a:xfrm>
                       <a:off x="0" y="0"/>
-                      <a:ext cx="4755020" cy="2030233"/>
+                      <a:ext cx="4706880" cy="2221224"/>
                     </a:xfrm>
                     <a:prstGeom prst="rect">
                       <a:avLst/>
@@ -2521,43 +2467,330 @@
           <w:szCs w:val="28"/>
           <w:lang w:val="fr-FR"/>
         </w:rPr>
+        <w:t xml:space="preserve">The Listing page </w:t>
+      </w:r>
+      <w:proofErr w:type="spellStart"/>
+      <w:r>
+        <w:rPr>
+          <w:sz w:val="28"/>
+          <w:szCs w:val="28"/>
+          <w:lang w:val="fr-FR"/>
+        </w:rPr>
+        <w:t>provides</w:t>
+      </w:r>
+      <w:proofErr w:type="spellEnd"/>
+      <w:r>
+        <w:rPr>
+          <w:sz w:val="28"/>
+          <w:szCs w:val="28"/>
+          <w:lang w:val="fr-FR"/>
+        </w:rPr>
+        <w:t xml:space="preserve"> a look at </w:t>
+      </w:r>
+      <w:proofErr w:type="spellStart"/>
+      <w:r>
+        <w:rPr>
+          <w:sz w:val="28"/>
+          <w:szCs w:val="28"/>
+          <w:lang w:val="fr-FR"/>
+        </w:rPr>
+        <w:t>rooms</w:t>
+      </w:r>
+      <w:proofErr w:type="spellEnd"/>
+      <w:r>
+        <w:rPr>
+          <w:sz w:val="28"/>
+          <w:szCs w:val="28"/>
+          <w:lang w:val="fr-FR"/>
+        </w:rPr>
+        <w:t xml:space="preserve"> </w:t>
+      </w:r>
+      <w:proofErr w:type="spellStart"/>
+      <w:r>
+        <w:rPr>
+          <w:sz w:val="28"/>
+          <w:szCs w:val="28"/>
+          <w:lang w:val="fr-FR"/>
+        </w:rPr>
+        <w:t>that</w:t>
+      </w:r>
+      <w:proofErr w:type="spellEnd"/>
+      <w:r>
+        <w:rPr>
+          <w:sz w:val="28"/>
+          <w:szCs w:val="28"/>
+          <w:lang w:val="fr-FR"/>
+        </w:rPr>
+        <w:t xml:space="preserve"> are </w:t>
+      </w:r>
+      <w:proofErr w:type="spellStart"/>
+      <w:r>
+        <w:rPr>
+          <w:sz w:val="28"/>
+          <w:szCs w:val="28"/>
+          <w:lang w:val="fr-FR"/>
+        </w:rPr>
+        <w:t>currently</w:t>
+      </w:r>
+      <w:proofErr w:type="spellEnd"/>
+      <w:r>
+        <w:rPr>
+          <w:sz w:val="28"/>
+          <w:szCs w:val="28"/>
+          <w:lang w:val="fr-FR"/>
+        </w:rPr>
+        <w:t xml:space="preserve"> </w:t>
+      </w:r>
+      <w:proofErr w:type="spellStart"/>
+      <w:r>
+        <w:rPr>
+          <w:sz w:val="28"/>
+          <w:szCs w:val="28"/>
+          <w:lang w:val="fr-FR"/>
+        </w:rPr>
+        <w:t>logged</w:t>
+      </w:r>
+      <w:proofErr w:type="spellEnd"/>
+      <w:r>
+        <w:rPr>
+          <w:sz w:val="28"/>
+          <w:szCs w:val="28"/>
+          <w:lang w:val="fr-FR"/>
+        </w:rPr>
+        <w:t xml:space="preserve"> </w:t>
+      </w:r>
+      <w:proofErr w:type="spellStart"/>
+      <w:r>
+        <w:rPr>
+          <w:sz w:val="28"/>
+          <w:szCs w:val="28"/>
+          <w:lang w:val="fr-FR"/>
+        </w:rPr>
+        <w:t>into</w:t>
+      </w:r>
+      <w:proofErr w:type="spellEnd"/>
+      <w:r>
+        <w:rPr>
+          <w:sz w:val="28"/>
+          <w:szCs w:val="28"/>
+          <w:lang w:val="fr-FR"/>
+        </w:rPr>
+        <w:t xml:space="preserve"> the system. Navigation </w:t>
+      </w:r>
+      <w:proofErr w:type="spellStart"/>
+      <w:r>
+        <w:rPr>
+          <w:sz w:val="28"/>
+          <w:szCs w:val="28"/>
+          <w:lang w:val="fr-FR"/>
+        </w:rPr>
+        <w:t>functionality</w:t>
+      </w:r>
+      <w:proofErr w:type="spellEnd"/>
+      <w:r>
+        <w:rPr>
+          <w:sz w:val="28"/>
+          <w:szCs w:val="28"/>
+          <w:lang w:val="fr-FR"/>
+        </w:rPr>
+        <w:t xml:space="preserve"> </w:t>
+      </w:r>
+      <w:proofErr w:type="spellStart"/>
+      <w:r>
+        <w:rPr>
+          <w:sz w:val="28"/>
+          <w:szCs w:val="28"/>
+          <w:lang w:val="fr-FR"/>
+        </w:rPr>
+        <w:t>remains</w:t>
+      </w:r>
+      <w:proofErr w:type="spellEnd"/>
+      <w:r>
+        <w:rPr>
+          <w:sz w:val="28"/>
+          <w:szCs w:val="28"/>
+          <w:lang w:val="fr-FR"/>
+        </w:rPr>
+        <w:t xml:space="preserve"> the </w:t>
+      </w:r>
+      <w:proofErr w:type="spellStart"/>
+      <w:r>
+        <w:rPr>
+          <w:sz w:val="28"/>
+          <w:szCs w:val="28"/>
+          <w:lang w:val="fr-FR"/>
+        </w:rPr>
+        <w:t>same</w:t>
+      </w:r>
+      <w:proofErr w:type="spellEnd"/>
+      <w:r>
+        <w:rPr>
+          <w:sz w:val="28"/>
+          <w:szCs w:val="28"/>
+          <w:lang w:val="fr-FR"/>
+        </w:rPr>
+        <w:t xml:space="preserve"> as the Home </w:t>
+      </w:r>
+      <w:proofErr w:type="spellStart"/>
+      <w:r>
+        <w:rPr>
+          <w:sz w:val="28"/>
+          <w:szCs w:val="28"/>
+          <w:lang w:val="fr-FR"/>
+        </w:rPr>
+        <w:t>page’s</w:t>
+      </w:r>
+      <w:proofErr w:type="spellEnd"/>
+      <w:r>
+        <w:rPr>
+          <w:sz w:val="28"/>
+          <w:szCs w:val="28"/>
+          <w:lang w:val="fr-FR"/>
+        </w:rPr>
+        <w:t>.</w:t>
+      </w:r>
+    </w:p>
+    <w:p>
+      <w:pPr>
+        <w:rPr>
+          <w:sz w:val="28"/>
+          <w:szCs w:val="28"/>
+          <w:lang w:val="fr-FR"/>
+        </w:rPr>
+      </w:pPr>
+      <w:r>
+        <w:rPr>
+          <w:sz w:val="28"/>
+          <w:szCs w:val="28"/>
+          <w:lang w:val="fr-FR"/>
+        </w:rPr>
         <w:t xml:space="preserve">The </w:t>
       </w:r>
-      <w:proofErr w:type="gramStart"/>
-      <w:r>
-        <w:rPr>
-          <w:sz w:val="28"/>
-          <w:szCs w:val="28"/>
-          <w:lang w:val="fr-FR"/>
-        </w:rPr>
-        <w:t>Listing</w:t>
-      </w:r>
-      <w:proofErr w:type="gramEnd"/>
-      <w:r>
-        <w:rPr>
-          <w:sz w:val="28"/>
-          <w:szCs w:val="28"/>
-          <w:lang w:val="fr-FR"/>
-        </w:rPr>
-        <w:t xml:space="preserve"> page </w:t>
-      </w:r>
-      <w:proofErr w:type="spellStart"/>
-      <w:r>
-        <w:rPr>
-          <w:sz w:val="28"/>
-          <w:szCs w:val="28"/>
-          <w:lang w:val="fr-FR"/>
-        </w:rPr>
-        <w:t>provides</w:t>
-      </w:r>
-      <w:proofErr w:type="spellEnd"/>
-      <w:r>
-        <w:rPr>
-          <w:sz w:val="28"/>
-          <w:szCs w:val="28"/>
-          <w:lang w:val="fr-FR"/>
-        </w:rPr>
-        <w:t xml:space="preserve"> a look at </w:t>
+      <w:proofErr w:type="spellStart"/>
+      <w:r>
+        <w:rPr>
+          <w:sz w:val="28"/>
+          <w:szCs w:val="28"/>
+          <w:lang w:val="fr-FR"/>
+        </w:rPr>
+        <w:t>search</w:t>
+      </w:r>
+      <w:proofErr w:type="spellEnd"/>
+      <w:r>
+        <w:rPr>
+          <w:sz w:val="28"/>
+          <w:szCs w:val="28"/>
+          <w:lang w:val="fr-FR"/>
+        </w:rPr>
+        <w:t xml:space="preserve"> bar at the top </w:t>
+      </w:r>
+      <w:proofErr w:type="spellStart"/>
+      <w:r>
+        <w:rPr>
+          <w:sz w:val="28"/>
+          <w:szCs w:val="28"/>
+          <w:lang w:val="fr-FR"/>
+        </w:rPr>
+        <w:t>allows</w:t>
+      </w:r>
+      <w:proofErr w:type="spellEnd"/>
+      <w:r>
+        <w:rPr>
+          <w:sz w:val="28"/>
+          <w:szCs w:val="28"/>
+          <w:lang w:val="fr-FR"/>
+        </w:rPr>
+        <w:t xml:space="preserve"> </w:t>
+      </w:r>
+      <w:proofErr w:type="spellStart"/>
+      <w:r>
+        <w:rPr>
+          <w:sz w:val="28"/>
+          <w:szCs w:val="28"/>
+          <w:lang w:val="fr-FR"/>
+        </w:rPr>
+        <w:t>any</w:t>
+      </w:r>
+      <w:proofErr w:type="spellEnd"/>
+      <w:r>
+        <w:rPr>
+          <w:sz w:val="28"/>
+          <w:szCs w:val="28"/>
+          <w:lang w:val="fr-FR"/>
+        </w:rPr>
+        <w:t xml:space="preserve"> user (</w:t>
+      </w:r>
+      <w:proofErr w:type="spellStart"/>
+      <w:r>
+        <w:rPr>
+          <w:sz w:val="28"/>
+          <w:szCs w:val="28"/>
+          <w:lang w:val="fr-FR"/>
+        </w:rPr>
+        <w:t>logged</w:t>
+      </w:r>
+      <w:proofErr w:type="spellEnd"/>
+      <w:r>
+        <w:rPr>
+          <w:sz w:val="28"/>
+          <w:szCs w:val="28"/>
+          <w:lang w:val="fr-FR"/>
+        </w:rPr>
+        <w:t xml:space="preserve"> in or not) to </w:t>
+      </w:r>
+      <w:proofErr w:type="spellStart"/>
+      <w:r>
+        <w:rPr>
+          <w:sz w:val="28"/>
+          <w:szCs w:val="28"/>
+          <w:lang w:val="fr-FR"/>
+        </w:rPr>
+        <w:t>pick</w:t>
+      </w:r>
+      <w:proofErr w:type="spellEnd"/>
+      <w:r>
+        <w:rPr>
+          <w:sz w:val="28"/>
+          <w:szCs w:val="28"/>
+          <w:lang w:val="fr-FR"/>
+        </w:rPr>
+        <w:t xml:space="preserve"> a location, and the page </w:t>
+      </w:r>
+      <w:proofErr w:type="spellStart"/>
+      <w:r>
+        <w:rPr>
+          <w:sz w:val="28"/>
+          <w:szCs w:val="28"/>
+          <w:lang w:val="fr-FR"/>
+        </w:rPr>
+        <w:t>will</w:t>
+      </w:r>
+      <w:proofErr w:type="spellEnd"/>
+      <w:r>
+        <w:rPr>
+          <w:sz w:val="28"/>
+          <w:szCs w:val="28"/>
+          <w:lang w:val="fr-FR"/>
+        </w:rPr>
+        <w:t xml:space="preserve"> display all </w:t>
+      </w:r>
+      <w:proofErr w:type="spellStart"/>
+      <w:r>
+        <w:rPr>
+          <w:sz w:val="28"/>
+          <w:szCs w:val="28"/>
+          <w:lang w:val="fr-FR"/>
+        </w:rPr>
+        <w:t>matching</w:t>
+      </w:r>
+      <w:proofErr w:type="spellEnd"/>
+      <w:r>
+        <w:rPr>
+          <w:sz w:val="28"/>
+          <w:szCs w:val="28"/>
+          <w:lang w:val="fr-FR"/>
+        </w:rPr>
+        <w:t xml:space="preserve"> </w:t>
       </w:r>
       <w:proofErr w:type="spellStart"/>
       <w:r>
@@ -2575,34 +2808,33 @@
           <w:szCs w:val="28"/>
           <w:lang w:val="fr-FR"/>
         </w:rPr>
-        <w:t xml:space="preserve"> </w:t>
-      </w:r>
-      <w:proofErr w:type="spellStart"/>
-      <w:r>
-        <w:rPr>
-          <w:sz w:val="28"/>
-          <w:szCs w:val="28"/>
-          <w:lang w:val="fr-FR"/>
-        </w:rPr>
-        <w:t>that</w:t>
-      </w:r>
-      <w:proofErr w:type="spellEnd"/>
-      <w:r>
-        <w:rPr>
-          <w:sz w:val="28"/>
-          <w:szCs w:val="28"/>
-          <w:lang w:val="fr-FR"/>
-        </w:rPr>
-        <w:t xml:space="preserve"> are </w:t>
-      </w:r>
-      <w:proofErr w:type="spellStart"/>
-      <w:r>
-        <w:rPr>
-          <w:sz w:val="28"/>
-          <w:szCs w:val="28"/>
-          <w:lang w:val="fr-FR"/>
-        </w:rPr>
-        <w:t>currently</w:t>
+        <w:t>.</w:t>
+      </w:r>
+    </w:p>
+    <w:p>
+      <w:pPr>
+        <w:rPr>
+          <w:sz w:val="28"/>
+          <w:szCs w:val="28"/>
+          <w:lang w:val="fr-FR"/>
+        </w:rPr>
+      </w:pPr>
+      <w:r>
+        <w:rPr>
+          <w:sz w:val="28"/>
+          <w:szCs w:val="28"/>
+          <w:lang w:val="fr-FR"/>
+        </w:rPr>
+        <w:t xml:space="preserve">If an admin </w:t>
+      </w:r>
+      <w:proofErr w:type="spellStart"/>
+      <w:r>
+        <w:rPr>
+          <w:sz w:val="28"/>
+          <w:szCs w:val="28"/>
+          <w:lang w:val="fr-FR"/>
+        </w:rPr>
+        <w:t>is</w:t>
       </w:r>
       <w:proofErr w:type="spellEnd"/>
       <w:r>
@@ -2647,34 +2879,160 @@
           <w:szCs w:val="28"/>
           <w:lang w:val="fr-FR"/>
         </w:rPr>
-        <w:t xml:space="preserve"> the system. Navigation </w:t>
-      </w:r>
-      <w:proofErr w:type="spellStart"/>
-      <w:r>
-        <w:rPr>
-          <w:sz w:val="28"/>
-          <w:szCs w:val="28"/>
-          <w:lang w:val="fr-FR"/>
-        </w:rPr>
-        <w:t>functionality</w:t>
-      </w:r>
-      <w:proofErr w:type="spellEnd"/>
-      <w:r>
-        <w:rPr>
-          <w:sz w:val="28"/>
-          <w:szCs w:val="28"/>
-          <w:lang w:val="fr-FR"/>
-        </w:rPr>
-        <w:t xml:space="preserve"> </w:t>
-      </w:r>
-      <w:proofErr w:type="spellStart"/>
-      <w:r>
-        <w:rPr>
-          <w:sz w:val="28"/>
-          <w:szCs w:val="28"/>
-          <w:lang w:val="fr-FR"/>
-        </w:rPr>
-        <w:t>remains</w:t>
+        <w:t xml:space="preserve"> the site, </w:t>
+      </w:r>
+      <w:proofErr w:type="spellStart"/>
+      <w:r>
+        <w:rPr>
+          <w:sz w:val="28"/>
+          <w:szCs w:val="28"/>
+          <w:lang w:val="fr-FR"/>
+        </w:rPr>
+        <w:t>they</w:t>
+      </w:r>
+      <w:proofErr w:type="spellEnd"/>
+      <w:r>
+        <w:rPr>
+          <w:sz w:val="28"/>
+          <w:szCs w:val="28"/>
+          <w:lang w:val="fr-FR"/>
+        </w:rPr>
+        <w:t xml:space="preserve"> have </w:t>
+      </w:r>
+      <w:proofErr w:type="spellStart"/>
+      <w:r>
+        <w:rPr>
+          <w:sz w:val="28"/>
+          <w:szCs w:val="28"/>
+          <w:lang w:val="fr-FR"/>
+        </w:rPr>
+        <w:t>access</w:t>
+      </w:r>
+      <w:proofErr w:type="spellEnd"/>
+      <w:r>
+        <w:rPr>
+          <w:sz w:val="28"/>
+          <w:szCs w:val="28"/>
+          <w:lang w:val="fr-FR"/>
+        </w:rPr>
+        <w:t xml:space="preserve"> to a </w:t>
+      </w:r>
+      <w:proofErr w:type="spellStart"/>
+      <w:r>
+        <w:rPr>
+          <w:sz w:val="28"/>
+          <w:szCs w:val="28"/>
+          <w:lang w:val="fr-FR"/>
+        </w:rPr>
+        <w:t>form</w:t>
+      </w:r>
+      <w:proofErr w:type="spellEnd"/>
+      <w:r>
+        <w:rPr>
+          <w:sz w:val="28"/>
+          <w:szCs w:val="28"/>
+          <w:lang w:val="fr-FR"/>
+        </w:rPr>
+        <w:t xml:space="preserve"> at the </w:t>
+      </w:r>
+      <w:proofErr w:type="spellStart"/>
+      <w:r>
+        <w:rPr>
+          <w:sz w:val="28"/>
+          <w:szCs w:val="28"/>
+          <w:lang w:val="fr-FR"/>
+        </w:rPr>
+        <w:t>bottom</w:t>
+      </w:r>
+      <w:proofErr w:type="spellEnd"/>
+      <w:r>
+        <w:rPr>
+          <w:sz w:val="28"/>
+          <w:szCs w:val="28"/>
+          <w:lang w:val="fr-FR"/>
+        </w:rPr>
+        <w:t xml:space="preserve"> of the page, </w:t>
+      </w:r>
+      <w:proofErr w:type="spellStart"/>
+      <w:r>
+        <w:rPr>
+          <w:sz w:val="28"/>
+          <w:szCs w:val="28"/>
+          <w:lang w:val="fr-FR"/>
+        </w:rPr>
+        <w:t>which</w:t>
+      </w:r>
+      <w:proofErr w:type="spellEnd"/>
+      <w:r>
+        <w:rPr>
+          <w:sz w:val="28"/>
+          <w:szCs w:val="28"/>
+          <w:lang w:val="fr-FR"/>
+        </w:rPr>
+        <w:t xml:space="preserve"> </w:t>
+      </w:r>
+      <w:proofErr w:type="spellStart"/>
+      <w:r>
+        <w:rPr>
+          <w:sz w:val="28"/>
+          <w:szCs w:val="28"/>
+          <w:lang w:val="fr-FR"/>
+        </w:rPr>
+        <w:t>will</w:t>
+      </w:r>
+      <w:proofErr w:type="spellEnd"/>
+      <w:r>
+        <w:rPr>
+          <w:sz w:val="28"/>
+          <w:szCs w:val="28"/>
+          <w:lang w:val="fr-FR"/>
+        </w:rPr>
+        <w:t xml:space="preserve"> </w:t>
+      </w:r>
+      <w:proofErr w:type="spellStart"/>
+      <w:r>
+        <w:rPr>
+          <w:sz w:val="28"/>
+          <w:szCs w:val="28"/>
+          <w:lang w:val="fr-FR"/>
+        </w:rPr>
+        <w:t>allow</w:t>
+      </w:r>
+      <w:proofErr w:type="spellEnd"/>
+      <w:r>
+        <w:rPr>
+          <w:sz w:val="28"/>
+          <w:szCs w:val="28"/>
+          <w:lang w:val="fr-FR"/>
+        </w:rPr>
+        <w:t xml:space="preserve"> </w:t>
+      </w:r>
+      <w:proofErr w:type="spellStart"/>
+      <w:r>
+        <w:rPr>
+          <w:sz w:val="28"/>
+          <w:szCs w:val="28"/>
+          <w:lang w:val="fr-FR"/>
+        </w:rPr>
+        <w:t>them</w:t>
+      </w:r>
+      <w:proofErr w:type="spellEnd"/>
+      <w:r>
+        <w:rPr>
+          <w:sz w:val="28"/>
+          <w:szCs w:val="28"/>
+          <w:lang w:val="fr-FR"/>
+        </w:rPr>
+        <w:t xml:space="preserve"> to enter a new room </w:t>
+      </w:r>
+      <w:proofErr w:type="spellStart"/>
+      <w:r>
+        <w:rPr>
+          <w:sz w:val="28"/>
+          <w:szCs w:val="28"/>
+          <w:lang w:val="fr-FR"/>
+        </w:rPr>
+        <w:t>into</w:t>
       </w:r>
       <w:proofErr w:type="spellEnd"/>
       <w:r>
@@ -2692,62 +3050,17 @@
           <w:szCs w:val="28"/>
           <w:lang w:val="fr-FR"/>
         </w:rPr>
-        <w:t>same</w:t>
-      </w:r>
-      <w:proofErr w:type="spellEnd"/>
-      <w:r>
-        <w:rPr>
-          <w:sz w:val="28"/>
-          <w:szCs w:val="28"/>
-          <w:lang w:val="fr-FR"/>
-        </w:rPr>
-        <w:t xml:space="preserve"> as the Home </w:t>
-      </w:r>
-      <w:proofErr w:type="spellStart"/>
-      <w:r>
-        <w:rPr>
-          <w:sz w:val="28"/>
-          <w:szCs w:val="28"/>
-          <w:lang w:val="fr-FR"/>
-        </w:rPr>
-        <w:t>page’s</w:t>
-      </w:r>
-      <w:proofErr w:type="spellEnd"/>
-    </w:p>
-    <w:p>
-      <w:pPr>
-        <w:rPr>
-          <w:lang w:val="fr-FR"/>
-        </w:rPr>
-      </w:pPr>
-    </w:p>
-    <w:p>
-      <w:pPr>
-        <w:rPr>
-          <w:lang w:val="fr-FR"/>
-        </w:rPr>
-      </w:pPr>
-    </w:p>
-    <w:p>
-      <w:pPr>
-        <w:rPr>
-          <w:lang w:val="fr-FR"/>
-        </w:rPr>
-      </w:pPr>
-    </w:p>
-    <w:p>
-      <w:pPr>
-        <w:rPr>
-          <w:lang w:val="fr-FR"/>
-        </w:rPr>
-      </w:pPr>
-    </w:p>
-    <w:p>
-      <w:pPr>
-        <w:rPr>
-          <w:lang w:val="fr-FR"/>
-        </w:rPr>
-      </w:pPr>
+        <w:t>database</w:t>
+      </w:r>
+      <w:proofErr w:type="spellEnd"/>
+      <w:r>
+        <w:rPr>
+          <w:sz w:val="28"/>
+          <w:szCs w:val="28"/>
+          <w:lang w:val="fr-FR"/>
+        </w:rPr>
+        <w:t>.</w:t>
+      </w:r>
     </w:p>
     <w:p>
       <w:pPr>
@@ -2757,7 +3070,7 @@
       </w:pPr>
       <w:r>
         <w:pict w14:anchorId="075068DD">
-          <v:rect id="_x0000_i1054" style="width:0;height:1.5pt" o:hralign="center" o:bullet="t" o:hrstd="t" o:hr="t" fillcolor="#a0a0a0" stroked="f"/>
+          <v:rect id="_x0000_i1043" style="width:0;height:1.5pt" o:hralign="center" o:bullet="t" o:hrstd="t" o:hr="t" fillcolor="#a0a0a0" stroked="f"/>
         </w:pict>
       </w:r>
     </w:p>
@@ -2777,7 +3090,7 @@
       <w:r>
         <w:lastRenderedPageBreak/>
         <w:pict w14:anchorId="250678D3">
-          <v:rect id="_x0000_i1055" style="width:0;height:1.5pt" o:hralign="center" o:bullet="t" o:hrstd="t" o:hr="t" fillcolor="#a0a0a0" stroked="f"/>
+          <v:rect id="_x0000_i1044" style="width:0;height:1.5pt" o:hralign="center" o:bullet="t" o:hrstd="t" o:hr="t" fillcolor="#a0a0a0" stroked="f"/>
         </w:pict>
       </w:r>
     </w:p>
@@ -2807,7 +3120,7 @@
       </w:pPr>
       <w:r>
         <w:pict w14:anchorId="15447C23">
-          <v:rect id="_x0000_i1056" style="width:0;height:1.5pt" o:hralign="center" o:bullet="t" o:hrstd="t" o:hr="t" fillcolor="#a0a0a0" stroked="f"/>
+          <v:rect id="_x0000_i1045" style="width:0;height:1.5pt" o:hralign="center" o:bullet="t" o:hrstd="t" o:hr="t" fillcolor="#a0a0a0" stroked="f"/>
         </w:pict>
       </w:r>
     </w:p>
@@ -3290,25 +3603,7 @@
           <w:szCs w:val="28"/>
           <w:lang w:val="fr-FR"/>
         </w:rPr>
-        <w:t xml:space="preserve">. The </w:t>
-      </w:r>
-      <w:proofErr w:type="gramStart"/>
-      <w:r>
-        <w:rPr>
-          <w:sz w:val="28"/>
-          <w:szCs w:val="28"/>
-          <w:lang w:val="fr-FR"/>
-        </w:rPr>
-        <w:t>email</w:t>
-      </w:r>
-      <w:proofErr w:type="gramEnd"/>
-      <w:r>
-        <w:rPr>
-          <w:sz w:val="28"/>
-          <w:szCs w:val="28"/>
-          <w:lang w:val="fr-FR"/>
-        </w:rPr>
-        <w:t xml:space="preserve"> </w:t>
+        <w:t xml:space="preserve">. The email </w:t>
       </w:r>
       <w:proofErr w:type="spellStart"/>
       <w:r>
@@ -3765,62 +4060,44 @@
           <w:szCs w:val="28"/>
           <w:lang w:val="fr-FR"/>
         </w:rPr>
+        <w:t xml:space="preserve"> an email </w:t>
+      </w:r>
+      <w:proofErr w:type="spellStart"/>
+      <w:r>
+        <w:rPr>
+          <w:sz w:val="28"/>
+          <w:szCs w:val="28"/>
+          <w:lang w:val="fr-FR"/>
+        </w:rPr>
+        <w:t>thanking</w:t>
+      </w:r>
+      <w:proofErr w:type="spellEnd"/>
+      <w:r>
+        <w:rPr>
+          <w:sz w:val="28"/>
+          <w:szCs w:val="28"/>
+          <w:lang w:val="fr-FR"/>
+        </w:rPr>
+        <w:t xml:space="preserve"> the user for </w:t>
+      </w:r>
+      <w:proofErr w:type="spellStart"/>
+      <w:r>
+        <w:rPr>
+          <w:sz w:val="28"/>
+          <w:szCs w:val="28"/>
+          <w:lang w:val="fr-FR"/>
+        </w:rPr>
+        <w:t>creating</w:t>
+      </w:r>
+      <w:proofErr w:type="spellEnd"/>
+      <w:r>
+        <w:rPr>
+          <w:sz w:val="28"/>
+          <w:szCs w:val="28"/>
+          <w:lang w:val="fr-FR"/>
+        </w:rPr>
         <w:t xml:space="preserve"> an </w:t>
       </w:r>
-      <w:proofErr w:type="gramStart"/>
-      <w:r>
-        <w:rPr>
-          <w:sz w:val="28"/>
-          <w:szCs w:val="28"/>
-          <w:lang w:val="fr-FR"/>
-        </w:rPr>
-        <w:t>email</w:t>
-      </w:r>
-      <w:proofErr w:type="gramEnd"/>
-      <w:r>
-        <w:rPr>
-          <w:sz w:val="28"/>
-          <w:szCs w:val="28"/>
-          <w:lang w:val="fr-FR"/>
-        </w:rPr>
-        <w:t xml:space="preserve"> </w:t>
-      </w:r>
-      <w:proofErr w:type="spellStart"/>
-      <w:r>
-        <w:rPr>
-          <w:sz w:val="28"/>
-          <w:szCs w:val="28"/>
-          <w:lang w:val="fr-FR"/>
-        </w:rPr>
-        <w:t>thanking</w:t>
-      </w:r>
-      <w:proofErr w:type="spellEnd"/>
-      <w:r>
-        <w:rPr>
-          <w:sz w:val="28"/>
-          <w:szCs w:val="28"/>
-          <w:lang w:val="fr-FR"/>
-        </w:rPr>
-        <w:t xml:space="preserve"> the user for </w:t>
-      </w:r>
-      <w:proofErr w:type="spellStart"/>
-      <w:r>
-        <w:rPr>
-          <w:sz w:val="28"/>
-          <w:szCs w:val="28"/>
-          <w:lang w:val="fr-FR"/>
-        </w:rPr>
-        <w:t>creating</w:t>
-      </w:r>
-      <w:proofErr w:type="spellEnd"/>
-      <w:r>
-        <w:rPr>
-          <w:sz w:val="28"/>
-          <w:szCs w:val="28"/>
-          <w:lang w:val="fr-FR"/>
-        </w:rPr>
-        <w:t xml:space="preserve"> an </w:t>
-      </w:r>
       <w:proofErr w:type="spellStart"/>
       <w:r>
         <w:rPr>
@@ -4107,7 +4384,7 @@
       </w:pPr>
       <w:r>
         <w:pict w14:anchorId="12516529">
-          <v:rect id="_x0000_i1057" style="width:0;height:1.5pt" o:hralign="center" o:bullet="t" o:hrstd="t" o:hr="t" fillcolor="#a0a0a0" stroked="f"/>
+          <v:rect id="_x0000_i1046" style="width:0;height:1.5pt" o:hralign="center" o:bullet="t" o:hrstd="t" o:hr="t" fillcolor="#a0a0a0" stroked="f"/>
         </w:pict>
       </w:r>
     </w:p>
@@ -4133,7 +4410,7 @@
       </w:pPr>
       <w:r>
         <w:pict w14:anchorId="61388F3B">
-          <v:rect id="_x0000_i1058" style="width:0;height:1.5pt" o:hralign="center" o:bullet="t" o:hrstd="t" o:hr="t" fillcolor="#a0a0a0" stroked="f"/>
+          <v:rect id="_x0000_i1047" style="width:0;height:1.5pt" o:hralign="center" o:bullet="t" o:hrstd="t" o:hr="t" fillcolor="#a0a0a0" stroked="f"/>
         </w:pict>
       </w:r>
     </w:p>
@@ -4163,7 +4440,7 @@
       </w:pPr>
       <w:r>
         <w:pict w14:anchorId="4CCE4C0F">
-          <v:rect id="_x0000_i1059" style="width:0;height:1.5pt" o:hralign="center" o:bullet="t" o:hrstd="t" o:hr="t" fillcolor="#a0a0a0" stroked="f"/>
+          <v:rect id="_x0000_i1048" style="width:0;height:1.5pt" o:hralign="center" o:bullet="t" o:hrstd="t" o:hr="t" fillcolor="#a0a0a0" stroked="f"/>
         </w:pict>
       </w:r>
     </w:p>
@@ -4515,25 +4792,7 @@
           <w:szCs w:val="28"/>
           <w:lang w:val="fr-FR"/>
         </w:rPr>
-        <w:t xml:space="preserve">. The </w:t>
-      </w:r>
-      <w:proofErr w:type="gramStart"/>
-      <w:r>
-        <w:rPr>
-          <w:sz w:val="28"/>
-          <w:szCs w:val="28"/>
-          <w:lang w:val="fr-FR"/>
-        </w:rPr>
-        <w:t>email</w:t>
-      </w:r>
-      <w:proofErr w:type="gramEnd"/>
-      <w:r>
-        <w:rPr>
-          <w:sz w:val="28"/>
-          <w:szCs w:val="28"/>
-          <w:lang w:val="fr-FR"/>
-        </w:rPr>
-        <w:t xml:space="preserve"> </w:t>
+        <w:t xml:space="preserve">. The email </w:t>
       </w:r>
       <w:proofErr w:type="spellStart"/>
       <w:r>
@@ -5259,7 +5518,7 @@
       </w:pPr>
       <w:r>
         <w:pict w14:anchorId="3BA879A8">
-          <v:rect id="_x0000_i1061" style="width:0;height:1.5pt" o:hralign="center" o:bullet="t" o:hrstd="t" o:hr="t" fillcolor="#a0a0a0" stroked="f"/>
+          <v:rect id="_x0000_i1049" style="width:0;height:1.5pt" o:hralign="center" o:bullet="t" o:hrstd="t" o:hr="t" fillcolor="#a0a0a0" stroked="f"/>
         </w:pict>
       </w:r>
     </w:p>
@@ -5278,7 +5537,7 @@
       </w:pPr>
       <w:r>
         <w:pict w14:anchorId="11D96774">
-          <v:rect id="_x0000_i1068" style="width:0;height:1.5pt" o:hralign="center" o:bullet="t" o:hrstd="t" o:hr="t" fillcolor="#a0a0a0" stroked="f"/>
+          <v:rect id="_x0000_i1050" style="width:0;height:1.5pt" o:hralign="center" o:bullet="t" o:hrstd="t" o:hr="t" fillcolor="#a0a0a0" stroked="f"/>
         </w:pict>
       </w:r>
     </w:p>
@@ -5308,7 +5567,7 @@
       </w:pPr>
       <w:r>
         <w:pict w14:anchorId="32CA88B3">
-          <v:rect id="_x0000_i1069" style="width:0;height:1.5pt" o:hralign="center" o:bullet="t" o:hrstd="t" o:hr="t" fillcolor="#a0a0a0" stroked="f"/>
+          <v:rect id="_x0000_i1051" style="width:0;height:1.5pt" o:hralign="center" o:bullet="t" o:hrstd="t" o:hr="t" fillcolor="#a0a0a0" stroked="f"/>
         </w:pict>
       </w:r>
     </w:p>
@@ -5455,25 +5714,7 @@
           <w:szCs w:val="28"/>
           <w:lang w:val="fr-FR"/>
         </w:rPr>
-        <w:t xml:space="preserve">. It </w:t>
-      </w:r>
-      <w:proofErr w:type="gramStart"/>
-      <w:r>
-        <w:rPr>
-          <w:sz w:val="28"/>
-          <w:szCs w:val="28"/>
-          <w:lang w:val="fr-FR"/>
-        </w:rPr>
-        <w:t>replaces</w:t>
-      </w:r>
-      <w:proofErr w:type="gramEnd"/>
-      <w:r>
-        <w:rPr>
-          <w:sz w:val="28"/>
-          <w:szCs w:val="28"/>
-          <w:lang w:val="fr-FR"/>
-        </w:rPr>
-        <w:t xml:space="preserve"> the Registration and Login pages </w:t>
+        <w:t xml:space="preserve">. It replaces the Registration and Login pages </w:t>
       </w:r>
       <w:proofErr w:type="spellStart"/>
       <w:r>
@@ -5793,23 +6034,7 @@
           <w:szCs w:val="28"/>
           <w:lang w:val="fr-FR"/>
         </w:rPr>
-        <w:t xml:space="preserve">, the </w:t>
-      </w:r>
-      <w:r>
-        <w:rPr>
-          <w:sz w:val="28"/>
-          <w:szCs w:val="28"/>
-          <w:lang w:val="fr-FR"/>
-        </w:rPr>
-        <w:t>Dashboard</w:t>
-      </w:r>
-      <w:r>
-        <w:rPr>
-          <w:sz w:val="28"/>
-          <w:szCs w:val="28"/>
-          <w:lang w:val="fr-FR"/>
-        </w:rPr>
-        <w:t xml:space="preserve"> page </w:t>
+        <w:t xml:space="preserve">, the Dashboard page </w:t>
       </w:r>
       <w:proofErr w:type="spellStart"/>
       <w:r>
@@ -5985,7 +6210,7 @@
       </w:pPr>
       <w:r>
         <w:pict w14:anchorId="2E2D28FE">
-          <v:rect id="_x0000_i1071" style="width:0;height:1.5pt" o:hralign="center" o:bullet="t" o:hrstd="t" o:hr="t" fillcolor="#a0a0a0" stroked="f"/>
+          <v:rect id="_x0000_i1052" style="width:0;height:1.5pt" o:hralign="center" o:bullet="t" o:hrstd="t" o:hr="t" fillcolor="#a0a0a0" stroked="f"/>
         </w:pict>
       </w:r>
     </w:p>
@@ -5998,7 +6223,7 @@
       </w:pPr>
       <w:r>
         <w:pict w14:anchorId="5A2C7E06">
-          <v:rect id="_x0000_i1075" style="width:0;height:1.5pt" o:hralign="center" o:bullet="t" o:hrstd="t" o:hr="t" fillcolor="#a0a0a0" stroked="f"/>
+          <v:rect id="_x0000_i1053" style="width:0;height:1.5pt" o:hralign="center" o:bullet="t" o:hrstd="t" o:hr="t" fillcolor="#a0a0a0" stroked="f"/>
         </w:pict>
       </w:r>
     </w:p>
@@ -6056,7 +6281,7 @@
       </w:pPr>
       <w:r>
         <w:pict w14:anchorId="2A9BC6FF">
-          <v:rect id="_x0000_i1076" style="width:0;height:1.5pt" o:hralign="center" o:bullet="t" o:hrstd="t" o:hr="t" fillcolor="#a0a0a0" stroked="f"/>
+          <v:rect id="_x0000_i1054" style="width:0;height:1.5pt" o:hralign="center" o:bullet="t" o:hrstd="t" o:hr="t" fillcolor="#a0a0a0" stroked="f"/>
         </w:pict>
       </w:r>
     </w:p>
@@ -6099,25 +6324,635 @@
           <w:szCs w:val="28"/>
           <w:lang w:val="fr-FR"/>
         </w:rPr>
+        <w:t xml:space="preserve"> to a MongoDB </w:t>
+      </w:r>
+      <w:proofErr w:type="spellStart"/>
+      <w:r>
+        <w:rPr>
+          <w:sz w:val="28"/>
+          <w:szCs w:val="28"/>
+          <w:lang w:val="fr-FR"/>
+        </w:rPr>
+        <w:t>database</w:t>
+      </w:r>
+      <w:proofErr w:type="spellEnd"/>
+      <w:r>
+        <w:rPr>
+          <w:sz w:val="28"/>
+          <w:szCs w:val="28"/>
+          <w:lang w:val="fr-FR"/>
+        </w:rPr>
+        <w:t xml:space="preserve">, </w:t>
+      </w:r>
+      <w:proofErr w:type="spellStart"/>
+      <w:r>
+        <w:rPr>
+          <w:sz w:val="28"/>
+          <w:szCs w:val="28"/>
+          <w:lang w:val="fr-FR"/>
+        </w:rPr>
+        <w:t>which</w:t>
+      </w:r>
+      <w:proofErr w:type="spellEnd"/>
+      <w:r>
+        <w:rPr>
+          <w:sz w:val="28"/>
+          <w:szCs w:val="28"/>
+          <w:lang w:val="fr-FR"/>
+        </w:rPr>
+        <w:t xml:space="preserve"> </w:t>
+      </w:r>
+      <w:proofErr w:type="spellStart"/>
+      <w:r>
+        <w:rPr>
+          <w:sz w:val="28"/>
+          <w:szCs w:val="28"/>
+          <w:lang w:val="fr-FR"/>
+        </w:rPr>
+        <w:t>currently</w:t>
+      </w:r>
+      <w:proofErr w:type="spellEnd"/>
+      <w:r>
+        <w:rPr>
+          <w:sz w:val="28"/>
+          <w:szCs w:val="28"/>
+          <w:lang w:val="fr-FR"/>
+        </w:rPr>
+        <w:t xml:space="preserve"> stores all user profiles </w:t>
+      </w:r>
+      <w:proofErr w:type="spellStart"/>
+      <w:r>
+        <w:rPr>
+          <w:sz w:val="28"/>
+          <w:szCs w:val="28"/>
+          <w:lang w:val="fr-FR"/>
+        </w:rPr>
+        <w:t>that</w:t>
+      </w:r>
+      <w:proofErr w:type="spellEnd"/>
+      <w:r>
+        <w:rPr>
+          <w:sz w:val="28"/>
+          <w:szCs w:val="28"/>
+          <w:lang w:val="fr-FR"/>
+        </w:rPr>
+        <w:t xml:space="preserve"> have been </w:t>
+      </w:r>
+      <w:proofErr w:type="spellStart"/>
+      <w:r>
+        <w:rPr>
+          <w:sz w:val="28"/>
+          <w:szCs w:val="28"/>
+          <w:lang w:val="fr-FR"/>
+        </w:rPr>
+        <w:t>registered</w:t>
+      </w:r>
+      <w:proofErr w:type="spellEnd"/>
+      <w:r>
+        <w:rPr>
+          <w:sz w:val="28"/>
+          <w:szCs w:val="28"/>
+          <w:lang w:val="fr-FR"/>
+        </w:rPr>
+        <w:t xml:space="preserve"> to the system. All code </w:t>
+      </w:r>
+      <w:proofErr w:type="spellStart"/>
+      <w:r>
+        <w:rPr>
+          <w:sz w:val="28"/>
+          <w:szCs w:val="28"/>
+          <w:lang w:val="fr-FR"/>
+        </w:rPr>
+        <w:t>regarding</w:t>
+      </w:r>
+      <w:proofErr w:type="spellEnd"/>
+      <w:r>
+        <w:rPr>
+          <w:sz w:val="28"/>
+          <w:szCs w:val="28"/>
+          <w:lang w:val="fr-FR"/>
+        </w:rPr>
+        <w:t xml:space="preserve"> the </w:t>
+      </w:r>
+      <w:proofErr w:type="spellStart"/>
+      <w:r>
+        <w:rPr>
+          <w:sz w:val="28"/>
+          <w:szCs w:val="28"/>
+          <w:lang w:val="fr-FR"/>
+        </w:rPr>
+        <w:t>database</w:t>
+      </w:r>
+      <w:proofErr w:type="spellEnd"/>
+      <w:r>
+        <w:rPr>
+          <w:sz w:val="28"/>
+          <w:szCs w:val="28"/>
+          <w:lang w:val="fr-FR"/>
+        </w:rPr>
+        <w:t xml:space="preserve"> and </w:t>
+      </w:r>
+      <w:proofErr w:type="spellStart"/>
+      <w:r>
+        <w:rPr>
+          <w:sz w:val="28"/>
+          <w:szCs w:val="28"/>
+          <w:lang w:val="fr-FR"/>
+        </w:rPr>
+        <w:t>users</w:t>
+      </w:r>
+      <w:proofErr w:type="spellEnd"/>
+      <w:r>
+        <w:rPr>
+          <w:sz w:val="28"/>
+          <w:szCs w:val="28"/>
+          <w:lang w:val="fr-FR"/>
+        </w:rPr>
+        <w:t xml:space="preserve"> </w:t>
+      </w:r>
+      <w:proofErr w:type="spellStart"/>
+      <w:r>
+        <w:rPr>
+          <w:sz w:val="28"/>
+          <w:szCs w:val="28"/>
+          <w:lang w:val="fr-FR"/>
+        </w:rPr>
+        <w:t>is</w:t>
+      </w:r>
+      <w:proofErr w:type="spellEnd"/>
+      <w:r>
+        <w:rPr>
+          <w:sz w:val="28"/>
+          <w:szCs w:val="28"/>
+          <w:lang w:val="fr-FR"/>
+        </w:rPr>
+        <w:t xml:space="preserve"> </w:t>
+      </w:r>
+      <w:proofErr w:type="spellStart"/>
+      <w:r>
+        <w:rPr>
+          <w:sz w:val="28"/>
+          <w:szCs w:val="28"/>
+          <w:lang w:val="fr-FR"/>
+        </w:rPr>
+        <w:t>handled</w:t>
+      </w:r>
+      <w:proofErr w:type="spellEnd"/>
+      <w:r>
+        <w:rPr>
+          <w:sz w:val="28"/>
+          <w:szCs w:val="28"/>
+          <w:lang w:val="fr-FR"/>
+        </w:rPr>
+        <w:t xml:space="preserve"> </w:t>
+      </w:r>
+      <w:proofErr w:type="spellStart"/>
+      <w:r>
+        <w:rPr>
+          <w:sz w:val="28"/>
+          <w:szCs w:val="28"/>
+          <w:lang w:val="fr-FR"/>
+        </w:rPr>
+        <w:t>through</w:t>
+      </w:r>
+      <w:proofErr w:type="spellEnd"/>
+      <w:r>
+        <w:rPr>
+          <w:sz w:val="28"/>
+          <w:szCs w:val="28"/>
+          <w:lang w:val="fr-FR"/>
+        </w:rPr>
+        <w:t xml:space="preserve"> the user.js file, </w:t>
+      </w:r>
+      <w:proofErr w:type="spellStart"/>
+      <w:r>
+        <w:rPr>
+          <w:sz w:val="28"/>
+          <w:szCs w:val="28"/>
+          <w:lang w:val="fr-FR"/>
+        </w:rPr>
+        <w:t>which</w:t>
+      </w:r>
+      <w:proofErr w:type="spellEnd"/>
+      <w:r>
+        <w:rPr>
+          <w:sz w:val="28"/>
+          <w:szCs w:val="28"/>
+          <w:lang w:val="fr-FR"/>
+        </w:rPr>
+        <w:t xml:space="preserve"> </w:t>
+      </w:r>
+      <w:proofErr w:type="spellStart"/>
+      <w:r>
+        <w:rPr>
+          <w:sz w:val="28"/>
+          <w:szCs w:val="28"/>
+          <w:lang w:val="fr-FR"/>
+        </w:rPr>
+        <w:t>is</w:t>
+      </w:r>
+      <w:proofErr w:type="spellEnd"/>
+      <w:r>
+        <w:rPr>
+          <w:sz w:val="28"/>
+          <w:szCs w:val="28"/>
+          <w:lang w:val="fr-FR"/>
+        </w:rPr>
+        <w:t xml:space="preserve"> </w:t>
+      </w:r>
+      <w:proofErr w:type="spellStart"/>
+      <w:r>
+        <w:rPr>
+          <w:sz w:val="28"/>
+          <w:szCs w:val="28"/>
+          <w:lang w:val="fr-FR"/>
+        </w:rPr>
+        <w:t>called</w:t>
+      </w:r>
+      <w:proofErr w:type="spellEnd"/>
+      <w:r>
+        <w:rPr>
+          <w:sz w:val="28"/>
+          <w:szCs w:val="28"/>
+          <w:lang w:val="fr-FR"/>
+        </w:rPr>
+        <w:t xml:space="preserve"> by the server.js file.</w:t>
+      </w:r>
+    </w:p>
+    <w:p>
+      <w:pPr>
+        <w:rPr>
+          <w:sz w:val="28"/>
+          <w:szCs w:val="28"/>
+          <w:lang w:val="fr-FR"/>
+        </w:rPr>
+      </w:pPr>
+      <w:r>
+        <w:rPr>
+          <w:sz w:val="28"/>
+          <w:szCs w:val="28"/>
+          <w:lang w:val="fr-FR"/>
+        </w:rPr>
+        <w:t xml:space="preserve">As of right </w:t>
+      </w:r>
+      <w:proofErr w:type="spellStart"/>
+      <w:r>
+        <w:rPr>
+          <w:sz w:val="28"/>
+          <w:szCs w:val="28"/>
+          <w:lang w:val="fr-FR"/>
+        </w:rPr>
+        <w:t>now</w:t>
+      </w:r>
+      <w:proofErr w:type="spellEnd"/>
+      <w:r>
+        <w:rPr>
+          <w:sz w:val="28"/>
+          <w:szCs w:val="28"/>
+          <w:lang w:val="fr-FR"/>
+        </w:rPr>
+        <w:t xml:space="preserve">, </w:t>
+      </w:r>
+      <w:proofErr w:type="spellStart"/>
+      <w:r>
+        <w:rPr>
+          <w:sz w:val="28"/>
+          <w:szCs w:val="28"/>
+          <w:lang w:val="fr-FR"/>
+        </w:rPr>
+        <w:t>there</w:t>
+      </w:r>
+      <w:proofErr w:type="spellEnd"/>
+      <w:r>
+        <w:rPr>
+          <w:sz w:val="28"/>
+          <w:szCs w:val="28"/>
+          <w:lang w:val="fr-FR"/>
+        </w:rPr>
+        <w:t xml:space="preserve"> </w:t>
+      </w:r>
+      <w:proofErr w:type="spellStart"/>
+      <w:r>
+        <w:rPr>
+          <w:sz w:val="28"/>
+          <w:szCs w:val="28"/>
+          <w:lang w:val="fr-FR"/>
+        </w:rPr>
+        <w:t>is</w:t>
+      </w:r>
+      <w:proofErr w:type="spellEnd"/>
+      <w:r>
+        <w:rPr>
+          <w:sz w:val="28"/>
+          <w:szCs w:val="28"/>
+          <w:lang w:val="fr-FR"/>
+        </w:rPr>
+        <w:t xml:space="preserve"> no </w:t>
+      </w:r>
+      <w:proofErr w:type="spellStart"/>
+      <w:r>
+        <w:rPr>
+          <w:sz w:val="28"/>
+          <w:szCs w:val="28"/>
+          <w:lang w:val="fr-FR"/>
+        </w:rPr>
+        <w:t>way</w:t>
+      </w:r>
+      <w:proofErr w:type="spellEnd"/>
+      <w:r>
+        <w:rPr>
+          <w:sz w:val="28"/>
+          <w:szCs w:val="28"/>
+          <w:lang w:val="fr-FR"/>
+        </w:rPr>
+        <w:t xml:space="preserve"> to set </w:t>
+      </w:r>
+      <w:proofErr w:type="spellStart"/>
+      <w:r>
+        <w:rPr>
+          <w:sz w:val="28"/>
+          <w:szCs w:val="28"/>
+          <w:lang w:val="fr-FR"/>
+        </w:rPr>
+        <w:t>a</w:t>
+      </w:r>
+      <w:proofErr w:type="spellEnd"/>
+      <w:r>
+        <w:rPr>
+          <w:sz w:val="28"/>
+          <w:szCs w:val="28"/>
+          <w:lang w:val="fr-FR"/>
+        </w:rPr>
+        <w:t xml:space="preserve"> user profile to the admin state </w:t>
+      </w:r>
+      <w:proofErr w:type="spellStart"/>
+      <w:r>
+        <w:rPr>
+          <w:sz w:val="28"/>
+          <w:szCs w:val="28"/>
+          <w:lang w:val="fr-FR"/>
+        </w:rPr>
+        <w:t>outside</w:t>
+      </w:r>
+      <w:proofErr w:type="spellEnd"/>
+      <w:r>
+        <w:rPr>
+          <w:sz w:val="28"/>
+          <w:szCs w:val="28"/>
+          <w:lang w:val="fr-FR"/>
+        </w:rPr>
+        <w:t xml:space="preserve"> of </w:t>
+      </w:r>
+      <w:proofErr w:type="spellStart"/>
+      <w:r>
+        <w:rPr>
+          <w:sz w:val="28"/>
+          <w:szCs w:val="28"/>
+          <w:lang w:val="fr-FR"/>
+        </w:rPr>
+        <w:t>directly</w:t>
+      </w:r>
+      <w:proofErr w:type="spellEnd"/>
+      <w:r>
+        <w:rPr>
+          <w:sz w:val="28"/>
+          <w:szCs w:val="28"/>
+          <w:lang w:val="fr-FR"/>
+        </w:rPr>
+        <w:t xml:space="preserve"> </w:t>
+      </w:r>
+      <w:proofErr w:type="spellStart"/>
+      <w:r>
+        <w:rPr>
+          <w:sz w:val="28"/>
+          <w:szCs w:val="28"/>
+          <w:lang w:val="fr-FR"/>
+        </w:rPr>
+        <w:t>altering</w:t>
+      </w:r>
+      <w:proofErr w:type="spellEnd"/>
+      <w:r>
+        <w:rPr>
+          <w:sz w:val="28"/>
+          <w:szCs w:val="28"/>
+          <w:lang w:val="fr-FR"/>
+        </w:rPr>
+        <w:t xml:space="preserve"> the profile in the Mongo </w:t>
+      </w:r>
+      <w:proofErr w:type="spellStart"/>
+      <w:r>
+        <w:rPr>
+          <w:sz w:val="28"/>
+          <w:szCs w:val="28"/>
+          <w:lang w:val="fr-FR"/>
+        </w:rPr>
+        <w:t>database</w:t>
+      </w:r>
+      <w:proofErr w:type="spellEnd"/>
+      <w:r>
+        <w:rPr>
+          <w:sz w:val="28"/>
+          <w:szCs w:val="28"/>
+          <w:lang w:val="fr-FR"/>
+        </w:rPr>
+        <w:t xml:space="preserve">. As </w:t>
+      </w:r>
+      <w:proofErr w:type="spellStart"/>
+      <w:r>
+        <w:rPr>
+          <w:sz w:val="28"/>
+          <w:szCs w:val="28"/>
+          <w:lang w:val="fr-FR"/>
+        </w:rPr>
+        <w:t>we</w:t>
+      </w:r>
+      <w:proofErr w:type="spellEnd"/>
+      <w:r>
+        <w:rPr>
+          <w:sz w:val="28"/>
+          <w:szCs w:val="28"/>
+          <w:lang w:val="fr-FR"/>
+        </w:rPr>
+        <w:t xml:space="preserve"> </w:t>
+      </w:r>
+      <w:proofErr w:type="spellStart"/>
+      <w:r>
+        <w:rPr>
+          <w:sz w:val="28"/>
+          <w:szCs w:val="28"/>
+          <w:lang w:val="fr-FR"/>
+        </w:rPr>
+        <w:t>wouldn’t</w:t>
+      </w:r>
+      <w:proofErr w:type="spellEnd"/>
+      <w:r>
+        <w:rPr>
+          <w:sz w:val="28"/>
+          <w:szCs w:val="28"/>
+          <w:lang w:val="fr-FR"/>
+        </w:rPr>
+        <w:t xml:space="preserve"> </w:t>
+      </w:r>
+      <w:proofErr w:type="spellStart"/>
+      <w:r>
+        <w:rPr>
+          <w:sz w:val="28"/>
+          <w:szCs w:val="28"/>
+          <w:lang w:val="fr-FR"/>
+        </w:rPr>
+        <w:t>want</w:t>
+      </w:r>
+      <w:proofErr w:type="spellEnd"/>
+      <w:r>
+        <w:rPr>
+          <w:sz w:val="28"/>
+          <w:szCs w:val="28"/>
+          <w:lang w:val="fr-FR"/>
+        </w:rPr>
+        <w:t xml:space="preserve"> </w:t>
+      </w:r>
+      <w:proofErr w:type="spellStart"/>
+      <w:r>
+        <w:rPr>
+          <w:sz w:val="28"/>
+          <w:szCs w:val="28"/>
+          <w:lang w:val="fr-FR"/>
+        </w:rPr>
+        <w:t>random</w:t>
+      </w:r>
+      <w:proofErr w:type="spellEnd"/>
+      <w:r>
+        <w:rPr>
+          <w:sz w:val="28"/>
+          <w:szCs w:val="28"/>
+          <w:lang w:val="fr-FR"/>
+        </w:rPr>
+        <w:t xml:space="preserve"> </w:t>
+      </w:r>
+      <w:proofErr w:type="spellStart"/>
+      <w:r>
+        <w:rPr>
+          <w:sz w:val="28"/>
+          <w:szCs w:val="28"/>
+          <w:lang w:val="fr-FR"/>
+        </w:rPr>
+        <w:t>users</w:t>
+      </w:r>
+      <w:proofErr w:type="spellEnd"/>
+      <w:r>
+        <w:rPr>
+          <w:sz w:val="28"/>
+          <w:szCs w:val="28"/>
+          <w:lang w:val="fr-FR"/>
+        </w:rPr>
         <w:t xml:space="preserve"> to </w:t>
       </w:r>
-      <w:proofErr w:type="gramStart"/>
-      <w:r>
-        <w:rPr>
-          <w:sz w:val="28"/>
-          <w:szCs w:val="28"/>
-          <w:lang w:val="fr-FR"/>
-        </w:rPr>
-        <w:t>a</w:t>
-      </w:r>
-      <w:proofErr w:type="gramEnd"/>
-      <w:r>
-        <w:rPr>
-          <w:sz w:val="28"/>
-          <w:szCs w:val="28"/>
-          <w:lang w:val="fr-FR"/>
-        </w:rPr>
-        <w:t xml:space="preserve"> MongoDB </w:t>
+      <w:proofErr w:type="spellStart"/>
+      <w:r>
+        <w:rPr>
+          <w:sz w:val="28"/>
+          <w:szCs w:val="28"/>
+          <w:lang w:val="fr-FR"/>
+        </w:rPr>
+        <w:t>be</w:t>
+      </w:r>
+      <w:proofErr w:type="spellEnd"/>
+      <w:r>
+        <w:rPr>
+          <w:sz w:val="28"/>
+          <w:szCs w:val="28"/>
+          <w:lang w:val="fr-FR"/>
+        </w:rPr>
+        <w:t xml:space="preserve"> able to set </w:t>
+      </w:r>
+      <w:proofErr w:type="spellStart"/>
+      <w:r>
+        <w:rPr>
+          <w:sz w:val="28"/>
+          <w:szCs w:val="28"/>
+          <w:lang w:val="fr-FR"/>
+        </w:rPr>
+        <w:t>their</w:t>
+      </w:r>
+      <w:proofErr w:type="spellEnd"/>
+      <w:r>
+        <w:rPr>
+          <w:sz w:val="28"/>
+          <w:szCs w:val="28"/>
+          <w:lang w:val="fr-FR"/>
+        </w:rPr>
+        <w:t xml:space="preserve"> </w:t>
+      </w:r>
+      <w:proofErr w:type="spellStart"/>
+      <w:r>
+        <w:rPr>
+          <w:sz w:val="28"/>
+          <w:szCs w:val="28"/>
+          <w:lang w:val="fr-FR"/>
+        </w:rPr>
+        <w:t>accounts</w:t>
+      </w:r>
+      <w:proofErr w:type="spellEnd"/>
+      <w:r>
+        <w:rPr>
+          <w:sz w:val="28"/>
+          <w:szCs w:val="28"/>
+          <w:lang w:val="fr-FR"/>
+        </w:rPr>
+        <w:t xml:space="preserve"> to admin states, </w:t>
+      </w:r>
+      <w:proofErr w:type="spellStart"/>
+      <w:r>
+        <w:rPr>
+          <w:sz w:val="28"/>
+          <w:szCs w:val="28"/>
+          <w:lang w:val="fr-FR"/>
+        </w:rPr>
+        <w:t>this</w:t>
+      </w:r>
+      <w:proofErr w:type="spellEnd"/>
+      <w:r>
+        <w:rPr>
+          <w:sz w:val="28"/>
+          <w:szCs w:val="28"/>
+          <w:lang w:val="fr-FR"/>
+        </w:rPr>
+        <w:t xml:space="preserve"> </w:t>
+      </w:r>
+      <w:proofErr w:type="spellStart"/>
+      <w:r>
+        <w:rPr>
+          <w:sz w:val="28"/>
+          <w:szCs w:val="28"/>
+          <w:lang w:val="fr-FR"/>
+        </w:rPr>
+        <w:t>seemed</w:t>
+      </w:r>
+      <w:proofErr w:type="spellEnd"/>
+      <w:r>
+        <w:rPr>
+          <w:sz w:val="28"/>
+          <w:szCs w:val="28"/>
+          <w:lang w:val="fr-FR"/>
+        </w:rPr>
+        <w:t xml:space="preserve"> like the best solution.</w:t>
+      </w:r>
+    </w:p>
+    <w:p>
+      <w:pPr>
+        <w:rPr>
+          <w:sz w:val="28"/>
+          <w:szCs w:val="28"/>
+          <w:lang w:val="fr-FR"/>
+        </w:rPr>
+      </w:pPr>
+      <w:r>
+        <w:rPr>
+          <w:sz w:val="28"/>
+          <w:szCs w:val="28"/>
+          <w:lang w:val="fr-FR"/>
+        </w:rPr>
+        <w:t xml:space="preserve">The </w:t>
       </w:r>
       <w:proofErr w:type="spellStart"/>
       <w:r>
@@ -6135,16 +6970,232 @@
           <w:szCs w:val="28"/>
           <w:lang w:val="fr-FR"/>
         </w:rPr>
-        <w:t xml:space="preserve">, </w:t>
-      </w:r>
-      <w:proofErr w:type="spellStart"/>
-      <w:r>
-        <w:rPr>
-          <w:sz w:val="28"/>
-          <w:szCs w:val="28"/>
-          <w:lang w:val="fr-FR"/>
-        </w:rPr>
-        <w:t>which</w:t>
+        <w:t xml:space="preserve"> </w:t>
+      </w:r>
+      <w:proofErr w:type="spellStart"/>
+      <w:r>
+        <w:rPr>
+          <w:sz w:val="28"/>
+          <w:szCs w:val="28"/>
+          <w:lang w:val="fr-FR"/>
+        </w:rPr>
+        <w:t>now</w:t>
+      </w:r>
+      <w:proofErr w:type="spellEnd"/>
+      <w:r>
+        <w:rPr>
+          <w:sz w:val="28"/>
+          <w:szCs w:val="28"/>
+          <w:lang w:val="fr-FR"/>
+        </w:rPr>
+        <w:t xml:space="preserve"> </w:t>
+      </w:r>
+      <w:proofErr w:type="spellStart"/>
+      <w:r>
+        <w:rPr>
+          <w:sz w:val="28"/>
+          <w:szCs w:val="28"/>
+          <w:lang w:val="fr-FR"/>
+        </w:rPr>
+        <w:t>retains</w:t>
+      </w:r>
+      <w:proofErr w:type="spellEnd"/>
+      <w:r>
+        <w:rPr>
+          <w:sz w:val="28"/>
+          <w:szCs w:val="28"/>
+          <w:lang w:val="fr-FR"/>
+        </w:rPr>
+        <w:t xml:space="preserve"> all information about </w:t>
+      </w:r>
+      <w:proofErr w:type="spellStart"/>
+      <w:r>
+        <w:rPr>
+          <w:sz w:val="28"/>
+          <w:szCs w:val="28"/>
+          <w:lang w:val="fr-FR"/>
+        </w:rPr>
+        <w:t>each</w:t>
+      </w:r>
+      <w:proofErr w:type="spellEnd"/>
+      <w:r>
+        <w:rPr>
+          <w:sz w:val="28"/>
+          <w:szCs w:val="28"/>
+          <w:lang w:val="fr-FR"/>
+        </w:rPr>
+        <w:t xml:space="preserve"> room, and the Listing page </w:t>
+      </w:r>
+      <w:proofErr w:type="spellStart"/>
+      <w:r>
+        <w:rPr>
+          <w:sz w:val="28"/>
+          <w:szCs w:val="28"/>
+          <w:lang w:val="fr-FR"/>
+        </w:rPr>
+        <w:t>will</w:t>
+      </w:r>
+      <w:proofErr w:type="spellEnd"/>
+      <w:r>
+        <w:rPr>
+          <w:sz w:val="28"/>
+          <w:szCs w:val="28"/>
+          <w:lang w:val="fr-FR"/>
+        </w:rPr>
+        <w:t xml:space="preserve"> </w:t>
+      </w:r>
+      <w:proofErr w:type="spellStart"/>
+      <w:r>
+        <w:rPr>
+          <w:sz w:val="28"/>
+          <w:szCs w:val="28"/>
+          <w:lang w:val="fr-FR"/>
+        </w:rPr>
+        <w:t>dynamically</w:t>
+      </w:r>
+      <w:proofErr w:type="spellEnd"/>
+      <w:r>
+        <w:rPr>
+          <w:sz w:val="28"/>
+          <w:szCs w:val="28"/>
+          <w:lang w:val="fr-FR"/>
+        </w:rPr>
+        <w:t xml:space="preserve"> </w:t>
+      </w:r>
+      <w:proofErr w:type="spellStart"/>
+      <w:r>
+        <w:rPr>
+          <w:sz w:val="28"/>
+          <w:szCs w:val="28"/>
+          <w:lang w:val="fr-FR"/>
+        </w:rPr>
+        <w:t>retrieve</w:t>
+      </w:r>
+      <w:proofErr w:type="spellEnd"/>
+      <w:r>
+        <w:rPr>
+          <w:sz w:val="28"/>
+          <w:szCs w:val="28"/>
+          <w:lang w:val="fr-FR"/>
+        </w:rPr>
+        <w:t xml:space="preserve"> and display information about </w:t>
+      </w:r>
+      <w:proofErr w:type="spellStart"/>
+      <w:r>
+        <w:rPr>
+          <w:sz w:val="28"/>
+          <w:szCs w:val="28"/>
+          <w:lang w:val="fr-FR"/>
+        </w:rPr>
+        <w:t>each</w:t>
+      </w:r>
+      <w:proofErr w:type="spellEnd"/>
+      <w:r>
+        <w:rPr>
+          <w:sz w:val="28"/>
+          <w:szCs w:val="28"/>
+          <w:lang w:val="fr-FR"/>
+        </w:rPr>
+        <w:t xml:space="preserve"> room. New </w:t>
+      </w:r>
+      <w:proofErr w:type="spellStart"/>
+      <w:r>
+        <w:rPr>
+          <w:sz w:val="28"/>
+          <w:szCs w:val="28"/>
+          <w:lang w:val="fr-FR"/>
+        </w:rPr>
+        <w:t>rooms</w:t>
+      </w:r>
+      <w:proofErr w:type="spellEnd"/>
+      <w:r>
+        <w:rPr>
+          <w:sz w:val="28"/>
+          <w:szCs w:val="28"/>
+          <w:lang w:val="fr-FR"/>
+        </w:rPr>
+        <w:t xml:space="preserve"> can </w:t>
+      </w:r>
+      <w:proofErr w:type="spellStart"/>
+      <w:r>
+        <w:rPr>
+          <w:sz w:val="28"/>
+          <w:szCs w:val="28"/>
+          <w:lang w:val="fr-FR"/>
+        </w:rPr>
+        <w:t>be</w:t>
+      </w:r>
+      <w:proofErr w:type="spellEnd"/>
+      <w:r>
+        <w:rPr>
+          <w:sz w:val="28"/>
+          <w:szCs w:val="28"/>
+          <w:lang w:val="fr-FR"/>
+        </w:rPr>
+        <w:t xml:space="preserve"> </w:t>
+      </w:r>
+      <w:proofErr w:type="spellStart"/>
+      <w:r>
+        <w:rPr>
+          <w:sz w:val="28"/>
+          <w:szCs w:val="28"/>
+          <w:lang w:val="fr-FR"/>
+        </w:rPr>
+        <w:t>added</w:t>
+      </w:r>
+      <w:proofErr w:type="spellEnd"/>
+      <w:r>
+        <w:rPr>
+          <w:sz w:val="28"/>
+          <w:szCs w:val="28"/>
+          <w:lang w:val="fr-FR"/>
+        </w:rPr>
+        <w:t xml:space="preserve"> by admins, </w:t>
+      </w:r>
+      <w:proofErr w:type="spellStart"/>
+      <w:r>
+        <w:rPr>
+          <w:sz w:val="28"/>
+          <w:szCs w:val="28"/>
+          <w:lang w:val="fr-FR"/>
+        </w:rPr>
+        <w:t>however</w:t>
+      </w:r>
+      <w:proofErr w:type="spellEnd"/>
+      <w:r>
+        <w:rPr>
+          <w:sz w:val="28"/>
+          <w:szCs w:val="28"/>
+          <w:lang w:val="fr-FR"/>
+        </w:rPr>
+        <w:t xml:space="preserve"> </w:t>
+      </w:r>
+      <w:proofErr w:type="spellStart"/>
+      <w:r>
+        <w:rPr>
+          <w:sz w:val="28"/>
+          <w:szCs w:val="28"/>
+          <w:lang w:val="fr-FR"/>
+        </w:rPr>
+        <w:t>there</w:t>
+      </w:r>
+      <w:proofErr w:type="spellEnd"/>
+      <w:r>
+        <w:rPr>
+          <w:sz w:val="28"/>
+          <w:szCs w:val="28"/>
+          <w:lang w:val="fr-FR"/>
+        </w:rPr>
+        <w:t xml:space="preserve"> </w:t>
+      </w:r>
+      <w:proofErr w:type="spellStart"/>
+      <w:r>
+        <w:rPr>
+          <w:sz w:val="28"/>
+          <w:szCs w:val="28"/>
+          <w:lang w:val="fr-FR"/>
+        </w:rPr>
+        <w:t>is</w:t>
       </w:r>
       <w:proofErr w:type="spellEnd"/>
       <w:r>
@@ -6171,275 +7222,6 @@
           <w:szCs w:val="28"/>
           <w:lang w:val="fr-FR"/>
         </w:rPr>
-        <w:t xml:space="preserve"> stores all user profiles </w:t>
-      </w:r>
-      <w:proofErr w:type="spellStart"/>
-      <w:r>
-        <w:rPr>
-          <w:sz w:val="28"/>
-          <w:szCs w:val="28"/>
-          <w:lang w:val="fr-FR"/>
-        </w:rPr>
-        <w:t>that</w:t>
-      </w:r>
-      <w:proofErr w:type="spellEnd"/>
-      <w:r>
-        <w:rPr>
-          <w:sz w:val="28"/>
-          <w:szCs w:val="28"/>
-          <w:lang w:val="fr-FR"/>
-        </w:rPr>
-        <w:t xml:space="preserve"> have been </w:t>
-      </w:r>
-      <w:proofErr w:type="spellStart"/>
-      <w:r>
-        <w:rPr>
-          <w:sz w:val="28"/>
-          <w:szCs w:val="28"/>
-          <w:lang w:val="fr-FR"/>
-        </w:rPr>
-        <w:t>registered</w:t>
-      </w:r>
-      <w:proofErr w:type="spellEnd"/>
-      <w:r>
-        <w:rPr>
-          <w:sz w:val="28"/>
-          <w:szCs w:val="28"/>
-          <w:lang w:val="fr-FR"/>
-        </w:rPr>
-        <w:t xml:space="preserve"> to the system. All code </w:t>
-      </w:r>
-      <w:proofErr w:type="spellStart"/>
-      <w:r>
-        <w:rPr>
-          <w:sz w:val="28"/>
-          <w:szCs w:val="28"/>
-          <w:lang w:val="fr-FR"/>
-        </w:rPr>
-        <w:t>regarding</w:t>
-      </w:r>
-      <w:proofErr w:type="spellEnd"/>
-      <w:r>
-        <w:rPr>
-          <w:sz w:val="28"/>
-          <w:szCs w:val="28"/>
-          <w:lang w:val="fr-FR"/>
-        </w:rPr>
-        <w:t xml:space="preserve"> the </w:t>
-      </w:r>
-      <w:proofErr w:type="spellStart"/>
-      <w:r>
-        <w:rPr>
-          <w:sz w:val="28"/>
-          <w:szCs w:val="28"/>
-          <w:lang w:val="fr-FR"/>
-        </w:rPr>
-        <w:t>database</w:t>
-      </w:r>
-      <w:proofErr w:type="spellEnd"/>
-      <w:r>
-        <w:rPr>
-          <w:sz w:val="28"/>
-          <w:szCs w:val="28"/>
-          <w:lang w:val="fr-FR"/>
-        </w:rPr>
-        <w:t xml:space="preserve"> and </w:t>
-      </w:r>
-      <w:proofErr w:type="spellStart"/>
-      <w:r>
-        <w:rPr>
-          <w:sz w:val="28"/>
-          <w:szCs w:val="28"/>
-          <w:lang w:val="fr-FR"/>
-        </w:rPr>
-        <w:t>users</w:t>
-      </w:r>
-      <w:proofErr w:type="spellEnd"/>
-      <w:r>
-        <w:rPr>
-          <w:sz w:val="28"/>
-          <w:szCs w:val="28"/>
-          <w:lang w:val="fr-FR"/>
-        </w:rPr>
-        <w:t xml:space="preserve"> </w:t>
-      </w:r>
-      <w:proofErr w:type="spellStart"/>
-      <w:r>
-        <w:rPr>
-          <w:sz w:val="28"/>
-          <w:szCs w:val="28"/>
-          <w:lang w:val="fr-FR"/>
-        </w:rPr>
-        <w:t>is</w:t>
-      </w:r>
-      <w:proofErr w:type="spellEnd"/>
-      <w:r>
-        <w:rPr>
-          <w:sz w:val="28"/>
-          <w:szCs w:val="28"/>
-          <w:lang w:val="fr-FR"/>
-        </w:rPr>
-        <w:t xml:space="preserve"> </w:t>
-      </w:r>
-      <w:proofErr w:type="spellStart"/>
-      <w:r>
-        <w:rPr>
-          <w:sz w:val="28"/>
-          <w:szCs w:val="28"/>
-          <w:lang w:val="fr-FR"/>
-        </w:rPr>
-        <w:t>handled</w:t>
-      </w:r>
-      <w:proofErr w:type="spellEnd"/>
-      <w:r>
-        <w:rPr>
-          <w:sz w:val="28"/>
-          <w:szCs w:val="28"/>
-          <w:lang w:val="fr-FR"/>
-        </w:rPr>
-        <w:t xml:space="preserve"> </w:t>
-      </w:r>
-      <w:proofErr w:type="spellStart"/>
-      <w:r>
-        <w:rPr>
-          <w:sz w:val="28"/>
-          <w:szCs w:val="28"/>
-          <w:lang w:val="fr-FR"/>
-        </w:rPr>
-        <w:t>through</w:t>
-      </w:r>
-      <w:proofErr w:type="spellEnd"/>
-      <w:r>
-        <w:rPr>
-          <w:sz w:val="28"/>
-          <w:szCs w:val="28"/>
-          <w:lang w:val="fr-FR"/>
-        </w:rPr>
-        <w:t xml:space="preserve"> the user.js file, </w:t>
-      </w:r>
-      <w:proofErr w:type="spellStart"/>
-      <w:r>
-        <w:rPr>
-          <w:sz w:val="28"/>
-          <w:szCs w:val="28"/>
-          <w:lang w:val="fr-FR"/>
-        </w:rPr>
-        <w:t>which</w:t>
-      </w:r>
-      <w:proofErr w:type="spellEnd"/>
-      <w:r>
-        <w:rPr>
-          <w:sz w:val="28"/>
-          <w:szCs w:val="28"/>
-          <w:lang w:val="fr-FR"/>
-        </w:rPr>
-        <w:t xml:space="preserve"> </w:t>
-      </w:r>
-      <w:proofErr w:type="spellStart"/>
-      <w:r>
-        <w:rPr>
-          <w:sz w:val="28"/>
-          <w:szCs w:val="28"/>
-          <w:lang w:val="fr-FR"/>
-        </w:rPr>
-        <w:t>is</w:t>
-      </w:r>
-      <w:proofErr w:type="spellEnd"/>
-      <w:r>
-        <w:rPr>
-          <w:sz w:val="28"/>
-          <w:szCs w:val="28"/>
-          <w:lang w:val="fr-FR"/>
-        </w:rPr>
-        <w:t xml:space="preserve"> </w:t>
-      </w:r>
-      <w:proofErr w:type="spellStart"/>
-      <w:r>
-        <w:rPr>
-          <w:sz w:val="28"/>
-          <w:szCs w:val="28"/>
-          <w:lang w:val="fr-FR"/>
-        </w:rPr>
-        <w:t>called</w:t>
-      </w:r>
-      <w:proofErr w:type="spellEnd"/>
-      <w:r>
-        <w:rPr>
-          <w:sz w:val="28"/>
-          <w:szCs w:val="28"/>
-          <w:lang w:val="fr-FR"/>
-        </w:rPr>
-        <w:t xml:space="preserve"> by the server.js file.</w:t>
-      </w:r>
-    </w:p>
-    <w:p>
-      <w:pPr>
-        <w:rPr>
-          <w:sz w:val="28"/>
-          <w:szCs w:val="28"/>
-          <w:lang w:val="fr-FR"/>
-        </w:rPr>
-      </w:pPr>
-      <w:r>
-        <w:rPr>
-          <w:sz w:val="28"/>
-          <w:szCs w:val="28"/>
-          <w:lang w:val="fr-FR"/>
-        </w:rPr>
-        <w:t xml:space="preserve">As of right </w:t>
-      </w:r>
-      <w:proofErr w:type="spellStart"/>
-      <w:r>
-        <w:rPr>
-          <w:sz w:val="28"/>
-          <w:szCs w:val="28"/>
-          <w:lang w:val="fr-FR"/>
-        </w:rPr>
-        <w:t>now</w:t>
-      </w:r>
-      <w:proofErr w:type="spellEnd"/>
-      <w:r>
-        <w:rPr>
-          <w:sz w:val="28"/>
-          <w:szCs w:val="28"/>
-          <w:lang w:val="fr-FR"/>
-        </w:rPr>
-        <w:t xml:space="preserve">, </w:t>
-      </w:r>
-      <w:proofErr w:type="spellStart"/>
-      <w:r>
-        <w:rPr>
-          <w:sz w:val="28"/>
-          <w:szCs w:val="28"/>
-          <w:lang w:val="fr-FR"/>
-        </w:rPr>
-        <w:t>there</w:t>
-      </w:r>
-      <w:proofErr w:type="spellEnd"/>
-      <w:r>
-        <w:rPr>
-          <w:sz w:val="28"/>
-          <w:szCs w:val="28"/>
-          <w:lang w:val="fr-FR"/>
-        </w:rPr>
-        <w:t xml:space="preserve"> </w:t>
-      </w:r>
-      <w:proofErr w:type="spellStart"/>
-      <w:r>
-        <w:rPr>
-          <w:sz w:val="28"/>
-          <w:szCs w:val="28"/>
-          <w:lang w:val="fr-FR"/>
-        </w:rPr>
-        <w:t>is</w:t>
-      </w:r>
-      <w:proofErr w:type="spellEnd"/>
-      <w:r>
-        <w:rPr>
-          <w:sz w:val="28"/>
-          <w:szCs w:val="28"/>
-          <w:lang w:val="fr-FR"/>
-        </w:rPr>
         <w:t xml:space="preserve"> no </w:t>
       </w:r>
       <w:proofErr w:type="spellStart"/>
@@ -6458,186 +7240,6 @@
           <w:szCs w:val="28"/>
           <w:lang w:val="fr-FR"/>
         </w:rPr>
-        <w:t xml:space="preserve"> to set a </w:t>
-      </w:r>
-      <w:proofErr w:type="gramStart"/>
-      <w:r>
-        <w:rPr>
-          <w:sz w:val="28"/>
-          <w:szCs w:val="28"/>
-          <w:lang w:val="fr-FR"/>
-        </w:rPr>
-        <w:t>user</w:t>
-      </w:r>
-      <w:proofErr w:type="gramEnd"/>
-      <w:r>
-        <w:rPr>
-          <w:sz w:val="28"/>
-          <w:szCs w:val="28"/>
-          <w:lang w:val="fr-FR"/>
-        </w:rPr>
-        <w:t xml:space="preserve"> profile to the admin state </w:t>
-      </w:r>
-      <w:proofErr w:type="spellStart"/>
-      <w:r>
-        <w:rPr>
-          <w:sz w:val="28"/>
-          <w:szCs w:val="28"/>
-          <w:lang w:val="fr-FR"/>
-        </w:rPr>
-        <w:t>outside</w:t>
-      </w:r>
-      <w:proofErr w:type="spellEnd"/>
-      <w:r>
-        <w:rPr>
-          <w:sz w:val="28"/>
-          <w:szCs w:val="28"/>
-          <w:lang w:val="fr-FR"/>
-        </w:rPr>
-        <w:t xml:space="preserve"> of </w:t>
-      </w:r>
-      <w:proofErr w:type="spellStart"/>
-      <w:r>
-        <w:rPr>
-          <w:sz w:val="28"/>
-          <w:szCs w:val="28"/>
-          <w:lang w:val="fr-FR"/>
-        </w:rPr>
-        <w:t>directly</w:t>
-      </w:r>
-      <w:proofErr w:type="spellEnd"/>
-      <w:r>
-        <w:rPr>
-          <w:sz w:val="28"/>
-          <w:szCs w:val="28"/>
-          <w:lang w:val="fr-FR"/>
-        </w:rPr>
-        <w:t xml:space="preserve"> </w:t>
-      </w:r>
-      <w:proofErr w:type="spellStart"/>
-      <w:r>
-        <w:rPr>
-          <w:sz w:val="28"/>
-          <w:szCs w:val="28"/>
-          <w:lang w:val="fr-FR"/>
-        </w:rPr>
-        <w:t>altering</w:t>
-      </w:r>
-      <w:proofErr w:type="spellEnd"/>
-      <w:r>
-        <w:rPr>
-          <w:sz w:val="28"/>
-          <w:szCs w:val="28"/>
-          <w:lang w:val="fr-FR"/>
-        </w:rPr>
-        <w:t xml:space="preserve"> the profile in the Mongo </w:t>
-      </w:r>
-      <w:proofErr w:type="spellStart"/>
-      <w:r>
-        <w:rPr>
-          <w:sz w:val="28"/>
-          <w:szCs w:val="28"/>
-          <w:lang w:val="fr-FR"/>
-        </w:rPr>
-        <w:t>database</w:t>
-      </w:r>
-      <w:proofErr w:type="spellEnd"/>
-      <w:r>
-        <w:rPr>
-          <w:sz w:val="28"/>
-          <w:szCs w:val="28"/>
-          <w:lang w:val="fr-FR"/>
-        </w:rPr>
-        <w:t xml:space="preserve">. As </w:t>
-      </w:r>
-      <w:proofErr w:type="spellStart"/>
-      <w:r>
-        <w:rPr>
-          <w:sz w:val="28"/>
-          <w:szCs w:val="28"/>
-          <w:lang w:val="fr-FR"/>
-        </w:rPr>
-        <w:t>we</w:t>
-      </w:r>
-      <w:proofErr w:type="spellEnd"/>
-      <w:r>
-        <w:rPr>
-          <w:sz w:val="28"/>
-          <w:szCs w:val="28"/>
-          <w:lang w:val="fr-FR"/>
-        </w:rPr>
-        <w:t xml:space="preserve"> </w:t>
-      </w:r>
-      <w:proofErr w:type="spellStart"/>
-      <w:r>
-        <w:rPr>
-          <w:sz w:val="28"/>
-          <w:szCs w:val="28"/>
-          <w:lang w:val="fr-FR"/>
-        </w:rPr>
-        <w:t>wouldn’t</w:t>
-      </w:r>
-      <w:proofErr w:type="spellEnd"/>
-      <w:r>
-        <w:rPr>
-          <w:sz w:val="28"/>
-          <w:szCs w:val="28"/>
-          <w:lang w:val="fr-FR"/>
-        </w:rPr>
-        <w:t xml:space="preserve"> </w:t>
-      </w:r>
-      <w:proofErr w:type="spellStart"/>
-      <w:r>
-        <w:rPr>
-          <w:sz w:val="28"/>
-          <w:szCs w:val="28"/>
-          <w:lang w:val="fr-FR"/>
-        </w:rPr>
-        <w:t>want</w:t>
-      </w:r>
-      <w:proofErr w:type="spellEnd"/>
-      <w:r>
-        <w:rPr>
-          <w:sz w:val="28"/>
-          <w:szCs w:val="28"/>
-          <w:lang w:val="fr-FR"/>
-        </w:rPr>
-        <w:t xml:space="preserve"> </w:t>
-      </w:r>
-      <w:proofErr w:type="spellStart"/>
-      <w:r>
-        <w:rPr>
-          <w:sz w:val="28"/>
-          <w:szCs w:val="28"/>
-          <w:lang w:val="fr-FR"/>
-        </w:rPr>
-        <w:t>random</w:t>
-      </w:r>
-      <w:proofErr w:type="spellEnd"/>
-      <w:r>
-        <w:rPr>
-          <w:sz w:val="28"/>
-          <w:szCs w:val="28"/>
-          <w:lang w:val="fr-FR"/>
-        </w:rPr>
-        <w:t xml:space="preserve"> </w:t>
-      </w:r>
-      <w:proofErr w:type="spellStart"/>
-      <w:r>
-        <w:rPr>
-          <w:sz w:val="28"/>
-          <w:szCs w:val="28"/>
-          <w:lang w:val="fr-FR"/>
-        </w:rPr>
-        <w:t>users</w:t>
-      </w:r>
-      <w:proofErr w:type="spellEnd"/>
-      <w:r>
-        <w:rPr>
-          <w:sz w:val="28"/>
-          <w:szCs w:val="28"/>
-          <w:lang w:val="fr-FR"/>
-        </w:rPr>
         <w:t xml:space="preserve"> to </w:t>
       </w:r>
       <w:proofErr w:type="spellStart"/>
@@ -6647,117 +7249,53 @@
           <w:szCs w:val="28"/>
           <w:lang w:val="fr-FR"/>
         </w:rPr>
-        <w:t>be</w:t>
-      </w:r>
-      <w:proofErr w:type="spellEnd"/>
-      <w:r>
-        <w:rPr>
-          <w:sz w:val="28"/>
-          <w:szCs w:val="28"/>
-          <w:lang w:val="fr-FR"/>
-        </w:rPr>
-        <w:t xml:space="preserve"> able to set </w:t>
-      </w:r>
-      <w:proofErr w:type="spellStart"/>
-      <w:r>
-        <w:rPr>
-          <w:sz w:val="28"/>
-          <w:szCs w:val="28"/>
-          <w:lang w:val="fr-FR"/>
-        </w:rPr>
-        <w:t>their</w:t>
-      </w:r>
-      <w:proofErr w:type="spellEnd"/>
-      <w:r>
-        <w:rPr>
-          <w:sz w:val="28"/>
-          <w:szCs w:val="28"/>
-          <w:lang w:val="fr-FR"/>
-        </w:rPr>
-        <w:t xml:space="preserve"> </w:t>
-      </w:r>
-      <w:proofErr w:type="spellStart"/>
-      <w:r>
-        <w:rPr>
-          <w:sz w:val="28"/>
-          <w:szCs w:val="28"/>
-          <w:lang w:val="fr-FR"/>
-        </w:rPr>
-        <w:t>accounts</w:t>
-      </w:r>
-      <w:proofErr w:type="spellEnd"/>
-      <w:r>
-        <w:rPr>
-          <w:sz w:val="28"/>
-          <w:szCs w:val="28"/>
-          <w:lang w:val="fr-FR"/>
-        </w:rPr>
-        <w:t xml:space="preserve"> to admin states, </w:t>
-      </w:r>
-      <w:proofErr w:type="spellStart"/>
-      <w:r>
-        <w:rPr>
-          <w:sz w:val="28"/>
-          <w:szCs w:val="28"/>
-          <w:lang w:val="fr-FR"/>
-        </w:rPr>
-        <w:t>this</w:t>
-      </w:r>
-      <w:proofErr w:type="spellEnd"/>
-      <w:r>
-        <w:rPr>
-          <w:sz w:val="28"/>
-          <w:szCs w:val="28"/>
-          <w:lang w:val="fr-FR"/>
-        </w:rPr>
-        <w:t xml:space="preserve"> </w:t>
-      </w:r>
-      <w:proofErr w:type="spellStart"/>
-      <w:r>
-        <w:rPr>
-          <w:sz w:val="28"/>
-          <w:szCs w:val="28"/>
-          <w:lang w:val="fr-FR"/>
-        </w:rPr>
-        <w:t>seemed</w:t>
-      </w:r>
-      <w:proofErr w:type="spellEnd"/>
-      <w:r>
-        <w:rPr>
-          <w:sz w:val="28"/>
-          <w:szCs w:val="28"/>
-          <w:lang w:val="fr-FR"/>
-        </w:rPr>
-        <w:t xml:space="preserve"> like the best solution.</w:t>
-      </w:r>
-    </w:p>
-    <w:p>
-      <w:pPr>
-        <w:rPr>
-          <w:lang w:val="fr-FR"/>
-        </w:rPr>
-      </w:pPr>
-    </w:p>
-    <w:p>
-      <w:pPr>
-        <w:rPr>
-          <w:lang w:val="fr-FR"/>
-        </w:rPr>
-      </w:pPr>
-    </w:p>
-    <w:p>
-      <w:pPr>
-        <w:rPr>
-          <w:lang w:val="fr-FR"/>
-        </w:rPr>
-      </w:pPr>
-    </w:p>
-    <w:p>
-      <w:pPr>
-        <w:rPr>
-          <w:lang w:val="fr-FR"/>
-        </w:rPr>
-      </w:pPr>
+        <w:t>add</w:t>
+      </w:r>
+      <w:proofErr w:type="spellEnd"/>
+      <w:r>
+        <w:rPr>
+          <w:sz w:val="28"/>
+          <w:szCs w:val="28"/>
+          <w:lang w:val="fr-FR"/>
+        </w:rPr>
+        <w:t xml:space="preserve"> </w:t>
+      </w:r>
+      <w:proofErr w:type="spellStart"/>
+      <w:r>
+        <w:rPr>
+          <w:sz w:val="28"/>
+          <w:szCs w:val="28"/>
+          <w:lang w:val="fr-FR"/>
+        </w:rPr>
+        <w:t>reviews</w:t>
+      </w:r>
+      <w:proofErr w:type="spellEnd"/>
+      <w:r>
+        <w:rPr>
+          <w:sz w:val="28"/>
+          <w:szCs w:val="28"/>
+          <w:lang w:val="fr-FR"/>
+        </w:rPr>
+        <w:t xml:space="preserve"> to </w:t>
+      </w:r>
+      <w:proofErr w:type="spellStart"/>
+      <w:r>
+        <w:rPr>
+          <w:sz w:val="28"/>
+          <w:szCs w:val="28"/>
+          <w:lang w:val="fr-FR"/>
+        </w:rPr>
+        <w:t>each</w:t>
+      </w:r>
+      <w:proofErr w:type="spellEnd"/>
+      <w:r>
+        <w:rPr>
+          <w:sz w:val="28"/>
+          <w:szCs w:val="28"/>
+          <w:lang w:val="fr-FR"/>
+        </w:rPr>
+        <w:t xml:space="preserve"> room.</w:t>
+      </w:r>
     </w:p>
     <w:p>
       <w:pPr>
@@ -6844,7 +7382,7 @@
       </w:pPr>
       <w:r>
         <w:pict w14:anchorId="0A24D6A3">
-          <v:rect id="_x0000_i1077" style="width:0;height:1.5pt" o:hralign="center" o:bullet="t" o:hrstd="t" o:hr="t" fillcolor="#a0a0a0" stroked="f"/>
+          <v:rect id="_x0000_i1055" style="width:0;height:1.5pt" o:hralign="center" o:bullet="t" o:hrstd="t" o:hr="t" fillcolor="#a0a0a0" stroked="f"/>
         </w:pict>
       </w:r>
     </w:p>
@@ -6870,7 +7408,7 @@
       </w:pPr>
       <w:r>
         <w:pict w14:anchorId="21C2E3E4">
-          <v:rect id="_x0000_i1078" style="width:0;height:1.5pt" o:hralign="center" o:bullet="t" o:hrstd="t" o:hr="t" fillcolor="#a0a0a0" stroked="f"/>
+          <v:rect id="_x0000_i1056" style="width:0;height:1.5pt" o:hralign="center" o:bullet="t" o:hrstd="t" o:hr="t" fillcolor="#a0a0a0" stroked="f"/>
         </w:pict>
       </w:r>
     </w:p>
@@ -6929,7 +7467,7 @@
       </w:pPr>
       <w:r>
         <w:pict w14:anchorId="769351BF">
-          <v:rect id="_x0000_i1079" style="width:0;height:1.5pt" o:hralign="center" o:bullet="t" o:hrstd="t" o:hr="t" fillcolor="#a0a0a0" stroked="f"/>
+          <v:rect id="_x0000_i1057" style="width:0;height:1.5pt" o:hralign="center" o:bullet="t" o:hrstd="t" o:hr="t" fillcolor="#a0a0a0" stroked="f"/>
         </w:pict>
       </w:r>
     </w:p>
@@ -7153,7 +7691,7 @@
           <w:szCs w:val="28"/>
           <w:lang w:val="fr-FR"/>
         </w:rPr>
-        <w:t xml:space="preserve"> ‘ </w:t>
+        <w:t xml:space="preserve"> ‘</w:t>
       </w:r>
       <w:proofErr w:type="spellStart"/>
       <w:r>
@@ -7243,25 +7781,7 @@
           <w:szCs w:val="28"/>
           <w:lang w:val="fr-FR"/>
         </w:rPr>
-        <w:t xml:space="preserve"> the </w:t>
-      </w:r>
-      <w:proofErr w:type="gramStart"/>
-      <w:r>
-        <w:rPr>
-          <w:sz w:val="28"/>
-          <w:szCs w:val="28"/>
-          <w:lang w:val="fr-FR"/>
-        </w:rPr>
-        <w:t>email</w:t>
-      </w:r>
-      <w:proofErr w:type="gramEnd"/>
-      <w:r>
-        <w:rPr>
-          <w:sz w:val="28"/>
-          <w:szCs w:val="28"/>
-          <w:lang w:val="fr-FR"/>
-        </w:rPr>
-        <w:t xml:space="preserve"> to the </w:t>
+        <w:t xml:space="preserve"> the email to the </w:t>
       </w:r>
       <w:proofErr w:type="spellStart"/>
       <w:r>
@@ -7477,7 +7997,7 @@
       </w:pPr>
       <w:r>
         <w:pict w14:anchorId="160D763B">
-          <v:rect id="_x0000_i1080" style="width:0;height:1.5pt" o:hralign="center" o:bullet="t" o:hrstd="t" o:hr="t" fillcolor="#a0a0a0" stroked="f"/>
+          <v:rect id="_x0000_i1058" style="width:0;height:1.5pt" o:hralign="center" o:bullet="t" o:hrstd="t" o:hr="t" fillcolor="#a0a0a0" stroked="f"/>
         </w:pict>
       </w:r>
     </w:p>
@@ -7496,7 +8016,7 @@
       </w:pPr>
       <w:r>
         <w:pict w14:anchorId="2A16AFA0">
-          <v:rect id="_x0000_i1081" style="width:0;height:1.5pt" o:hralign="center" o:bullet="t" o:hrstd="t" o:hr="t" fillcolor="#a0a0a0" stroked="f"/>
+          <v:rect id="_x0000_i1059" style="width:0;height:1.5pt" o:hralign="center" o:bullet="t" o:hrstd="t" o:hr="t" fillcolor="#a0a0a0" stroked="f"/>
         </w:pict>
       </w:r>
     </w:p>
@@ -7562,7 +8082,7 @@
       </w:pPr>
       <w:r>
         <w:pict w14:anchorId="33FB8AF8">
-          <v:rect id="_x0000_i1082" style="width:0;height:1.5pt" o:hralign="center" o:bullet="t" o:hrstd="t" o:hr="t" fillcolor="#a0a0a0" stroked="f"/>
+          <v:rect id="_x0000_i1060" style="width:0;height:1.5pt" o:hralign="center" o:bullet="t" o:hrstd="t" o:hr="t" fillcolor="#a0a0a0" stroked="f"/>
         </w:pict>
       </w:r>
     </w:p>
@@ -7612,18 +8132,8 @@
           <w:szCs w:val="28"/>
           <w:lang w:val="fr-FR"/>
         </w:rPr>
-        <w:t xml:space="preserve"> </w:t>
-      </w:r>
-      <w:proofErr w:type="gramStart"/>
-      <w:r>
-        <w:rPr>
-          <w:sz w:val="28"/>
-          <w:szCs w:val="28"/>
-          <w:lang w:val="fr-FR"/>
-        </w:rPr>
-        <w:t>repository:</w:t>
-      </w:r>
-      <w:proofErr w:type="gramEnd"/>
+        <w:t xml:space="preserve"> repository:</w:t>
+      </w:r>
     </w:p>
     <w:p>
       <w:pPr>
@@ -7686,18 +8196,8 @@
           <w:szCs w:val="28"/>
           <w:lang w:val="fr-FR"/>
         </w:rPr>
-        <w:t xml:space="preserve"> </w:t>
-      </w:r>
-      <w:proofErr w:type="gramStart"/>
-      <w:r>
-        <w:rPr>
-          <w:sz w:val="28"/>
-          <w:szCs w:val="28"/>
-          <w:lang w:val="fr-FR"/>
-        </w:rPr>
-        <w:t>repository:</w:t>
-      </w:r>
-      <w:proofErr w:type="gramEnd"/>
+        <w:t xml:space="preserve"> repository:</w:t>
+      </w:r>
     </w:p>
     <w:p>
       <w:pPr>
@@ -7832,7 +8332,7 @@
       </w:pPr>
       <w:r>
         <w:pict w14:anchorId="094535DB">
-          <v:rect id="_x0000_i1083" style="width:0;height:1.5pt" o:hralign="center" o:bullet="t" o:hrstd="t" o:hr="t" fillcolor="#a0a0a0" stroked="f"/>
+          <v:rect id="_x0000_i1061" style="width:0;height:1.5pt" o:hralign="center" o:bullet="t" o:hrstd="t" o:hr="t" fillcolor="#a0a0a0" stroked="f"/>
         </w:pict>
       </w:r>
     </w:p>
@@ -7857,12 +8357,12 @@
 <w:numbering xmlns:wpc="http://schemas.microsoft.com/office/word/2010/wordprocessingCanvas" xmlns:cx="http://schemas.microsoft.com/office/drawing/2014/chartex" xmlns:cx1="http://schemas.microsoft.com/office/drawing/2015/9/8/chartex" xmlns:cx2="http://schemas.microsoft.com/office/drawing/2015/10/21/chartex" xmlns:cx3="http://schemas.microsoft.com/office/drawing/2016/5/9/chartex" xmlns:cx4="http://schemas.microsoft.com/office/drawing/2016/5/10/chartex" xmlns:cx5="http://schemas.microsoft.com/office/drawing/2016/5/11/chartex" xmlns:cx6="http://schemas.microsoft.com/office/drawing/2016/5/12/chartex" xmlns:cx7="http://schemas.microsoft.com/office/drawing/2016/5/13/chartex" xmlns:cx8="http://schemas.microsoft.com/office/drawing/2016/5/14/chartex" xmlns:mc="http://schemas.openxmlformats.org/markup-compatibility/2006" xmlns:aink="http://schemas.microsoft.com/office/drawing/2016/ink" xmlns:am3d="http://schemas.microsoft.com/office/drawing/2017/model3d" xmlns:o="urn:schemas-microsoft-com:office:office" xmlns:r="http://schemas.openxmlformats.org/officeDocument/2006/relationships" xmlns:m="http://schemas.openxmlformats.org/officeDocument/2006/math" xmlns:v="urn:schemas-microsoft-com:vml" xmlns:wp14="http://schemas.microsoft.com/office/word/2010/wordprocessingDrawing" xmlns:wp="http://schemas.openxmlformats.org/drawingml/2006/wordprocessingDrawing" xmlns:w10="urn:schemas-microsoft-com:office:word" xmlns:w="http://schemas.openxmlformats.org/wordprocessingml/2006/main" xmlns:w14="http://schemas.microsoft.com/office/word/2010/wordml" xmlns:w15="http://schemas.microsoft.com/office/word/2012/wordml" xmlns:w16cex="http://schemas.microsoft.com/office/word/2018/wordml/cex" xmlns:w16cid="http://schemas.microsoft.com/office/word/2016/wordml/cid" xmlns:w16="http://schemas.microsoft.com/office/word/2018/wordml" xmlns:w16sdtdh="http://schemas.microsoft.com/office/word/2020/wordml/sdtdatahash" xmlns:w16se="http://schemas.microsoft.com/office/word/2015/wordml/symex" xmlns:wpg="http://schemas.microsoft.com/office/word/2010/wordprocessingGroup" xmlns:wpi="http://schemas.microsoft.com/office/word/2010/wordprocessingInk" xmlns:wne="http://schemas.microsoft.com/office/word/2006/wordml" xmlns:wps="http://schemas.microsoft.com/office/word/2010/wordprocessingShape" mc:Ignorable="w14 w15 w16se w16cid w16 w16cex w16sdtdh wp14">
   <w:numPicBullet w:numPicBulletId="0">
     <w:pict>
-      <v:rect id="_x0000_i1262" style="width:0;height:1.5pt" o:hralign="center" o:bullet="t" o:hrstd="t" o:hr="t" fillcolor="#a0a0a0" stroked="f"/>
+      <v:rect id="_x0000_i1064" style="width:0;height:1.5pt" o:hralign="center" o:bullet="t" o:hrstd="t" o:hr="t" fillcolor="#a0a0a0" stroked="f"/>
     </w:pict>
   </w:numPicBullet>
   <w:numPicBullet w:numPicBulletId="1">
     <w:pict>
-      <v:rect id="_x0000_i1263" style="width:0;height:1.5pt" o:hralign="center" o:bullet="t" o:hrstd="t" o:hr="t" fillcolor="#a0a0a0" stroked="f"/>
+      <v:rect id="_x0000_i1065" style="width:0;height:1.5pt" o:hralign="center" o:bullet="t" o:hrstd="t" o:hr="t" fillcolor="#a0a0a0" stroked="f"/>
     </w:pict>
   </w:numPicBullet>
   <w:abstractNum w:abstractNumId="0" w15:restartNumberingAfterBreak="0">

</xml_diff>